<commit_message>
Updated BH P values for WHO HR, which fixed error in Table 6
</commit_message>
<xml_diff>
--- a/tables/stress-dev-tables.docx
+++ b/tables/stress-dev-tables.docx
@@ -5070,7 +5070,7 @@
                 <w:szCs w:val="4"/>
                 <w:color w:val="000000"/>
               </w:rPr>
-              <w:t xml:space="preserve">0.64</w:t>
+              <w:t xml:space="preserve">0.71</w:t>
             </w:r>
           </w:p>
         </w:tc>
@@ -5511,7 +5511,7 @@
                 <w:szCs w:val="4"/>
                 <w:color w:val="000000"/>
               </w:rPr>
-              <w:t xml:space="preserve">0.88</w:t>
+              <w:t xml:space="preserve">0.89</w:t>
             </w:r>
           </w:p>
         </w:tc>
@@ -5656,7 +5656,7 @@
                 <w:szCs w:val="4"/>
                 <w:color w:val="000000"/>
               </w:rPr>
-              <w:t xml:space="preserve">0.98</w:t>
+              <w:t xml:space="preserve">1</w:t>
             </w:r>
           </w:p>
         </w:tc>
@@ -5952,7 +5952,7 @@
                 <w:szCs w:val="4"/>
                 <w:color w:val="000000"/>
               </w:rPr>
-              <w:t xml:space="preserve">0.74</w:t>
+              <w:t xml:space="preserve">0.82</w:t>
             </w:r>
           </w:p>
         </w:tc>
@@ -6097,7 +6097,7 @@
                 <w:szCs w:val="4"/>
                 <w:color w:val="000000"/>
               </w:rPr>
-              <w:t xml:space="preserve">0.83</w:t>
+              <w:t xml:space="preserve">1</w:t>
             </w:r>
           </w:p>
         </w:tc>
@@ -6834,7 +6834,7 @@
                 <w:szCs w:val="4"/>
                 <w:color w:val="000000"/>
               </w:rPr>
-              <w:t xml:space="preserve">0.1</w:t>
+              <w:t xml:space="preserve">0.15</w:t>
             </w:r>
           </w:p>
         </w:tc>
@@ -7275,7 +7275,7 @@
                 <w:szCs w:val="4"/>
                 <w:color w:val="000000"/>
               </w:rPr>
-              <w:t xml:space="preserve">0.65</w:t>
+              <w:t xml:space="preserve">0.73</w:t>
             </w:r>
           </w:p>
         </w:tc>
@@ -7420,7 +7420,7 @@
                 <w:szCs w:val="4"/>
                 <w:color w:val="000000"/>
               </w:rPr>
-              <w:t xml:space="preserve">0.98</w:t>
+              <w:t xml:space="preserve">1</w:t>
             </w:r>
           </w:p>
         </w:tc>
@@ -7716,35 +7716,6 @@
                 <w:szCs w:val="4"/>
                 <w:color w:val="000000"/>
               </w:rPr>
-              <w:t xml:space="preserve">0.29</w:t>
-            </w:r>
-          </w:p>
-        </w:tc>
-        <w:tc>
-          <w:tcPr>
-            <w:tcBorders/>
-            <w:shd w:val="clear" w:color="auto" w:fill="FFFFFF"/>
-            <w:tcMar>
-              <w:top w:w="0" w:type="dxa"/>
-              <w:bottom w:w="0" w:type="dxa"/>
-              <w:left w:w="0" w:type="dxa"/>
-              <w:right w:w="0" w:type="dxa"/>
-            </w:tcMar>
-            <w:vAlign w:val="center"/>
-          </w:tcPr>
-          <w:p>
-            <w:pPr>
-              <w:jc w:val="center"/>
-              <w:spacing w:after="100" w:before="100" w:line="240"/>
-              <w:ind w:firstLine="0" w:left="100" w:right="100"/>
-            </w:pPr>
-            <w:r xmlns:w="http://schemas.openxmlformats.org/wordprocessingml/2006/main" xmlns:wp="http://schemas.openxmlformats.org/drawingml/2006/wordprocessingDrawing" xmlns:r="http://schemas.openxmlformats.org/officeDocument/2006/relationships" xmlns:w14="http://schemas.microsoft.com/office/word/2010/wordml">
-              <w:rPr>
-                <w:rFonts w:ascii="Helvetica" w:hAnsi="Helvetica" w:eastAsia="Helvetica" w:cs="Helvetica"/>
-                <w:sz w:val="4"/>
-                <w:szCs w:val="4"/>
-                <w:color w:val="000000"/>
-              </w:rPr>
               <w:t xml:space="preserve">0.34</w:t>
             </w:r>
           </w:p>
@@ -7774,6 +7745,35 @@
                 <w:szCs w:val="4"/>
                 <w:color w:val="000000"/>
               </w:rPr>
+              <w:t xml:space="preserve">0.34</w:t>
+            </w:r>
+          </w:p>
+        </w:tc>
+        <w:tc>
+          <w:tcPr>
+            <w:tcBorders/>
+            <w:shd w:val="clear" w:color="auto" w:fill="FFFFFF"/>
+            <w:tcMar>
+              <w:top w:w="0" w:type="dxa"/>
+              <w:bottom w:w="0" w:type="dxa"/>
+              <w:left w:w="0" w:type="dxa"/>
+              <w:right w:w="0" w:type="dxa"/>
+            </w:tcMar>
+            <w:vAlign w:val="center"/>
+          </w:tcPr>
+          <w:p>
+            <w:pPr>
+              <w:jc w:val="center"/>
+              <w:spacing w:after="100" w:before="100" w:line="240"/>
+              <w:ind w:firstLine="0" w:left="100" w:right="100"/>
+            </w:pPr>
+            <w:r xmlns:w="http://schemas.openxmlformats.org/wordprocessingml/2006/main" xmlns:wp="http://schemas.openxmlformats.org/drawingml/2006/wordprocessingDrawing" xmlns:r="http://schemas.openxmlformats.org/officeDocument/2006/relationships" xmlns:w14="http://schemas.microsoft.com/office/word/2010/wordml">
+              <w:rPr>
+                <w:rFonts w:ascii="Helvetica" w:hAnsi="Helvetica" w:eastAsia="Helvetica" w:cs="Helvetica"/>
+                <w:sz w:val="4"/>
+                <w:szCs w:val="4"/>
+                <w:color w:val="000000"/>
+              </w:rPr>
               <w:t xml:space="preserve">0.33</w:t>
             </w:r>
           </w:p>
@@ -7861,7 +7861,7 @@
                 <w:szCs w:val="4"/>
                 <w:color w:val="000000"/>
               </w:rPr>
-              <w:t xml:space="preserve">0.98</w:t>
+              <w:t xml:space="preserve">1</w:t>
             </w:r>
           </w:p>
         </w:tc>
@@ -8598,7 +8598,7 @@
                 <w:szCs w:val="4"/>
                 <w:color w:val="000000"/>
               </w:rPr>
-              <w:t xml:space="preserve">0.3</w:t>
+              <w:t xml:space="preserve">0.35</w:t>
             </w:r>
           </w:p>
         </w:tc>
@@ -9039,7 +9039,7 @@
                 <w:szCs w:val="4"/>
                 <w:color w:val="000000"/>
               </w:rPr>
-              <w:t xml:space="preserve">0.62</w:t>
+              <w:t xml:space="preserve">0.68</w:t>
             </w:r>
           </w:p>
         </w:tc>
@@ -9184,7 +9184,7 @@
                 <w:szCs w:val="4"/>
                 <w:color w:val="000000"/>
               </w:rPr>
-              <w:t xml:space="preserve">0.98</w:t>
+              <w:t xml:space="preserve">1</w:t>
             </w:r>
           </w:p>
         </w:tc>
@@ -9480,7 +9480,7 @@
                 <w:szCs w:val="4"/>
                 <w:color w:val="000000"/>
               </w:rPr>
-              <w:t xml:space="preserve">0.74</w:t>
+              <w:t xml:space="preserve">0.81</w:t>
             </w:r>
           </w:p>
         </w:tc>
@@ -9625,7 +9625,7 @@
                 <w:szCs w:val="4"/>
                 <w:color w:val="000000"/>
               </w:rPr>
-              <w:t xml:space="preserve">0.83</w:t>
+              <w:t xml:space="preserve">1</w:t>
             </w:r>
           </w:p>
         </w:tc>
@@ -10362,7 +10362,7 @@
                 <w:szCs w:val="4"/>
                 <w:color w:val="000000"/>
               </w:rPr>
-              <w:t xml:space="preserve">0.63</w:t>
+              <w:t xml:space="preserve">0.68</w:t>
             </w:r>
           </w:p>
         </w:tc>
@@ -10803,7 +10803,7 @@
                 <w:szCs w:val="4"/>
                 <w:color w:val="000000"/>
               </w:rPr>
-              <w:t xml:space="preserve">0.29</w:t>
+              <w:t xml:space="preserve">0.34</w:t>
             </w:r>
           </w:p>
         </w:tc>
@@ -10948,7 +10948,7 @@
                 <w:szCs w:val="4"/>
                 <w:color w:val="000000"/>
               </w:rPr>
-              <w:t xml:space="preserve">0.6</w:t>
+              <w:t xml:space="preserve">1</w:t>
             </w:r>
           </w:p>
         </w:tc>
@@ -11244,7 +11244,7 @@
                 <w:szCs w:val="4"/>
                 <w:color w:val="000000"/>
               </w:rPr>
-              <w:t xml:space="preserve">0.29</w:t>
+              <w:t xml:space="preserve">0.34</w:t>
             </w:r>
           </w:p>
         </w:tc>
@@ -11389,7 +11389,7 @@
                 <w:szCs w:val="4"/>
                 <w:color w:val="000000"/>
               </w:rPr>
-              <w:t xml:space="preserve">0.46</w:t>
+              <w:t xml:space="preserve">0.76</w:t>
             </w:r>
           </w:p>
         </w:tc>
@@ -12126,7 +12126,7 @@
                 <w:szCs w:val="4"/>
                 <w:color w:val="000000"/>
               </w:rPr>
-              <w:t xml:space="preserve">0.29</w:t>
+              <w:t xml:space="preserve">0.34</w:t>
             </w:r>
           </w:p>
         </w:tc>
@@ -12567,7 +12567,7 @@
                 <w:szCs w:val="4"/>
                 <w:color w:val="000000"/>
               </w:rPr>
-              <w:t xml:space="preserve">0.3</w:t>
+              <w:t xml:space="preserve">0.35</w:t>
             </w:r>
           </w:p>
         </w:tc>
@@ -12712,7 +12712,7 @@
                 <w:szCs w:val="4"/>
                 <w:color w:val="000000"/>
               </w:rPr>
-              <w:t xml:space="preserve">0.64</w:t>
+              <w:t xml:space="preserve">1</w:t>
             </w:r>
           </w:p>
         </w:tc>
@@ -13028,7 +13028,7 @@
                 <w:szCs w:val="4"/>
                 <w:color w:val="000000"/>
               </w:rPr>
-              <w:t xml:space="preserve">0.74</w:t>
+              <w:t xml:space="preserve">0.82</w:t>
             </w:r>
           </w:p>
         </w:tc>
@@ -13183,7 +13183,7 @@
                 <w:szCs w:val="4"/>
                 <w:color w:val="000000"/>
               </w:rPr>
-              <w:t xml:space="preserve">0.64</w:t>
+              <w:t xml:space="preserve">1</w:t>
             </w:r>
           </w:p>
         </w:tc>
@@ -28148,6 +28148,2789 @@
                 <w:color w:val="000000"/>
               </w:rPr>
               <w:t xml:space="preserve">0.99</w:t>
+            </w:r>
+          </w:p>
+        </w:tc>
+      </w:tr>
+      <w:tr>
+        <w:trPr>
+          <w:cantSplit/>
+          <w:trHeight w:val="360" w:hRule="auto"/>
+        </w:trPr>
+        <w:tc>
+          <w:tcPr>
+            <w:gridSpan w:val="15"/>
+            <w:tcBorders/>
+            <w:shd w:val="clear" w:color="auto" w:fill="FFFFFF"/>
+            <w:tcMar>
+              <w:top w:w="0" w:type="dxa"/>
+              <w:bottom w:w="0" w:type="dxa"/>
+              <w:left w:w="0" w:type="dxa"/>
+              <w:right w:w="0" w:type="dxa"/>
+            </w:tcMar>
+            <w:vAlign w:val="center"/>
+          </w:tcPr>
+          <w:p>
+            <w:pPr>
+              <w:jc w:val="left"/>
+              <w:spacing w:after="100" w:before="100" w:line="240"/>
+              <w:ind w:firstLine="0" w:left="100" w:right="100"/>
+            </w:pPr>
+            <w:r xmlns:w="http://schemas.openxmlformats.org/wordprocessingml/2006/main" xmlns:wp="http://schemas.openxmlformats.org/drawingml/2006/wordprocessingDrawing" xmlns:r="http://schemas.openxmlformats.org/officeDocument/2006/relationships" xmlns:w14="http://schemas.microsoft.com/office/word/2010/wordml">
+              <w:rPr>
+                <w:rFonts w:ascii="Helvetica" w:hAnsi="Helvetica" w:eastAsia="Helvetica" w:cs="Helvetica"/>
+                <w:sz w:val="22"/>
+                <w:szCs w:val="22"/>
+                <w:color w:val="000000"/>
+              </w:rPr>
+              <w:t xml:space="preserve">N, 25th Percentile, and 75th Percentile are from the unadjusted analyses</w:t>
+            </w:r>
+          </w:p>
+        </w:tc>
+      </w:tr>
+    </w:tbl>
+    <w:p xmlns:w="http://schemas.openxmlformats.org/wordprocessingml/2006/main" xmlns:wp="http://schemas.openxmlformats.org/drawingml/2006/wordprocessingDrawing" xmlns:r="http://schemas.openxmlformats.org/officeDocument/2006/relationships" xmlns:w14="http://schemas.microsoft.com/office/word/2010/wordml">
+      <w:pPr>
+        <w:pStyle w:val="Titre2"/>
+      </w:pPr>
+      <w:r>
+        <w:t xml:space="preserve">Table 6</w:t>
+      </w:r>
+    </w:p>
+    <w:tbl xmlns:w="http://schemas.openxmlformats.org/wordprocessingml/2006/main" xmlns:r="http://schemas.openxmlformats.org/officeDocument/2006/relationships" xmlns:w14="http://schemas.microsoft.com/office/word/2010/wordml" xmlns:wp="http://schemas.openxmlformats.org/drawingml/2006/wordprocessingDrawing" xmlns:a="http://schemas.openxmlformats.org/drawingml/2006/main" xmlns:pic="http://schemas.openxmlformats.org/drawingml/2006/picture">
+      <w:tblPr>
+        NA"/&gt;
+        <w:tblLayout w:type="fixed"/>
+        <w:jc w:val="center"/>
+        <w:tblLook w:firstRow="1" w:lastRow="0" w:firstColumn="0" w:lastColumn="0" w:noHBand="0" w:noVBand="1"/>
+      </w:tblPr>
+      <w:tblGrid>
+        <w:gridCol w:w="1420"/>
+        <w:gridCol w:w="429"/>
+        <w:gridCol w:w="296"/>
+        <w:gridCol w:w="534"/>
+        <w:gridCol w:w="534"/>
+        <w:gridCol w:w="1038"/>
+        <w:gridCol w:w="931"/>
+        <w:gridCol w:w="625"/>
+        <w:gridCol w:w="402"/>
+        <w:gridCol w:w="682"/>
+        <w:gridCol w:w="931"/>
+        <w:gridCol w:w="931"/>
+        <w:gridCol w:w="625"/>
+        <w:gridCol w:w="402"/>
+        <w:gridCol w:w="682"/>
+      </w:tblGrid>
+      <w:tr>
+        <w:trPr>
+          <w:cantSplit/>
+          <w:trHeight w:val="305" w:hRule="auto"/>
+          <w:tblHeader/>
+        </w:trPr>
+        <w:tc>
+          <w:tcPr>
+            <w:tcBorders>
+              <w:bottom w:val="single" w:sz="8" w:space="0" w:color="000000"/>
+              <w:top w:val="single" w:sz="8" w:space="0" w:color="000000"/>
+            </w:tcBorders>
+            <w:shd w:val="clear" w:color="auto" w:fill="FFFFFF"/>
+            <w:tcMar>
+              <w:top w:w="0" w:type="dxa"/>
+              <w:bottom w:w="0" w:type="dxa"/>
+              <w:left w:w="0" w:type="dxa"/>
+              <w:right w:w="0" w:type="dxa"/>
+            </w:tcMar>
+            <w:vAlign w:val="center"/>
+          </w:tcPr>
+          <w:p>
+            <w:pPr>
+              <w:jc w:val="left"/>
+              <w:spacing w:after="100" w:before="100" w:line="240"/>
+              <w:ind w:firstLine="0" w:left="100" w:right="100"/>
+            </w:pPr>
+            <w:r xmlns:w="http://schemas.openxmlformats.org/wordprocessingml/2006/main" xmlns:wp="http://schemas.openxmlformats.org/drawingml/2006/wordprocessingDrawing" xmlns:r="http://schemas.openxmlformats.org/officeDocument/2006/relationships" xmlns:w14="http://schemas.microsoft.com/office/word/2010/wordml">
+              <w:rPr>
+                <w:rFonts w:ascii="Helvetica" w:hAnsi="Helvetica" w:eastAsia="Helvetica" w:cs="Helvetica"/>
+                <w:sz w:val="4"/>
+                <w:szCs w:val="4"/>
+                <w:color w:val="000000"/>
+              </w:rPr>
+              <w:t xml:space="preserve">Urinary isoprostanes and time to WHO motor milestone at Year 1</w:t>
+            </w:r>
+          </w:p>
+        </w:tc>
+        <w:tc>
+          <w:tcPr>
+            <w:tcBorders>
+              <w:bottom w:val="single" w:sz="8" w:space="0" w:color="000000"/>
+              <w:top w:val="single" w:sz="8" w:space="0" w:color="000000"/>
+            </w:tcBorders>
+            <w:shd w:val="clear" w:color="auto" w:fill="FFFFFF"/>
+            <w:tcMar>
+              <w:top w:w="0" w:type="dxa"/>
+              <w:bottom w:w="0" w:type="dxa"/>
+              <w:left w:w="0" w:type="dxa"/>
+              <w:right w:w="0" w:type="dxa"/>
+            </w:tcMar>
+            <w:vAlign w:val="center"/>
+          </w:tcPr>
+          <w:p>
+            <w:pPr>
+              <w:jc w:val="left"/>
+              <w:spacing w:after="100" w:before="100" w:line="240"/>
+              <w:ind w:firstLine="0" w:left="100" w:right="100"/>
+            </w:pPr>
+            <w:r xmlns:w="http://schemas.openxmlformats.org/wordprocessingml/2006/main" xmlns:wp="http://schemas.openxmlformats.org/drawingml/2006/wordprocessingDrawing" xmlns:r="http://schemas.openxmlformats.org/officeDocument/2006/relationships" xmlns:w14="http://schemas.microsoft.com/office/word/2010/wordml">
+              <w:rPr>
+                <w:rFonts w:ascii="Helvetica" w:hAnsi="Helvetica" w:eastAsia="Helvetica" w:cs="Helvetica"/>
+                <w:sz w:val="4"/>
+                <w:szCs w:val="4"/>
+                <w:color w:val="000000"/>
+              </w:rPr>
+              <w:t xml:space="preserve">Outcome</w:t>
+            </w:r>
+          </w:p>
+        </w:tc>
+        <w:tc>
+          <w:tcPr>
+            <w:tcBorders>
+              <w:bottom w:val="single" w:sz="8" w:space="0" w:color="000000"/>
+              <w:top w:val="single" w:sz="8" w:space="0" w:color="000000"/>
+            </w:tcBorders>
+            <w:shd w:val="clear" w:color="auto" w:fill="FFFFFF"/>
+            <w:tcMar>
+              <w:top w:w="0" w:type="dxa"/>
+              <w:bottom w:w="0" w:type="dxa"/>
+              <w:left w:w="0" w:type="dxa"/>
+              <w:right w:w="0" w:type="dxa"/>
+            </w:tcMar>
+            <w:vAlign w:val="center"/>
+          </w:tcPr>
+          <w:p>
+            <w:pPr>
+              <w:jc w:val="center"/>
+              <w:spacing w:after="100" w:before="100" w:line="240"/>
+              <w:ind w:firstLine="0" w:left="100" w:right="100"/>
+            </w:pPr>
+            <w:r xmlns:w="http://schemas.openxmlformats.org/wordprocessingml/2006/main" xmlns:wp="http://schemas.openxmlformats.org/drawingml/2006/wordprocessingDrawing" xmlns:r="http://schemas.openxmlformats.org/officeDocument/2006/relationships" xmlns:w14="http://schemas.microsoft.com/office/word/2010/wordml">
+              <w:rPr>
+                <w:rFonts w:ascii="Helvetica" w:hAnsi="Helvetica" w:eastAsia="Helvetica" w:cs="Helvetica"/>
+                <w:sz w:val="4"/>
+                <w:szCs w:val="4"/>
+                <w:color w:val="000000"/>
+              </w:rPr>
+              <w:t xml:space="preserve">N</w:t>
+            </w:r>
+          </w:p>
+        </w:tc>
+        <w:tc>
+          <w:tcPr>
+            <w:tcBorders>
+              <w:bottom w:val="single" w:sz="8" w:space="0" w:color="000000"/>
+              <w:top w:val="single" w:sz="8" w:space="0" w:color="000000"/>
+            </w:tcBorders>
+            <w:shd w:val="clear" w:color="auto" w:fill="FFFFFF"/>
+            <w:tcMar>
+              <w:top w:w="0" w:type="dxa"/>
+              <w:bottom w:w="0" w:type="dxa"/>
+              <w:left w:w="0" w:type="dxa"/>
+              <w:right w:w="0" w:type="dxa"/>
+            </w:tcMar>
+            <w:vAlign w:val="center"/>
+          </w:tcPr>
+          <w:p>
+            <w:pPr>
+              <w:jc w:val="center"/>
+              <w:spacing w:after="100" w:before="100" w:line="240"/>
+              <w:ind w:firstLine="0" w:left="100" w:right="100"/>
+            </w:pPr>
+            <w:r xmlns:w="http://schemas.openxmlformats.org/wordprocessingml/2006/main" xmlns:wp="http://schemas.openxmlformats.org/drawingml/2006/wordprocessingDrawing" xmlns:r="http://schemas.openxmlformats.org/officeDocument/2006/relationships" xmlns:w14="http://schemas.microsoft.com/office/word/2010/wordml">
+              <w:rPr>
+                <w:rFonts w:ascii="Helvetica" w:hAnsi="Helvetica" w:eastAsia="Helvetica" w:cs="Helvetica"/>
+                <w:sz w:val="4"/>
+                <w:szCs w:val="4"/>
+                <w:color w:val="000000"/>
+              </w:rPr>
+              <w:t xml:space="preserve">25th Percentile</w:t>
+            </w:r>
+          </w:p>
+        </w:tc>
+        <w:tc>
+          <w:tcPr>
+            <w:tcBorders>
+              <w:bottom w:val="single" w:sz="8" w:space="0" w:color="000000"/>
+              <w:top w:val="single" w:sz="8" w:space="0" w:color="000000"/>
+            </w:tcBorders>
+            <w:shd w:val="clear" w:color="auto" w:fill="FFFFFF"/>
+            <w:tcMar>
+              <w:top w:w="0" w:type="dxa"/>
+              <w:bottom w:w="0" w:type="dxa"/>
+              <w:left w:w="0" w:type="dxa"/>
+              <w:right w:w="0" w:type="dxa"/>
+            </w:tcMar>
+            <w:vAlign w:val="center"/>
+          </w:tcPr>
+          <w:p>
+            <w:pPr>
+              <w:jc w:val="center"/>
+              <w:spacing w:after="100" w:before="100" w:line="240"/>
+              <w:ind w:firstLine="0" w:left="100" w:right="100"/>
+            </w:pPr>
+            <w:r xmlns:w="http://schemas.openxmlformats.org/wordprocessingml/2006/main" xmlns:wp="http://schemas.openxmlformats.org/drawingml/2006/wordprocessingDrawing" xmlns:r="http://schemas.openxmlformats.org/officeDocument/2006/relationships" xmlns:w14="http://schemas.microsoft.com/office/word/2010/wordml">
+              <w:rPr>
+                <w:rFonts w:ascii="Helvetica" w:hAnsi="Helvetica" w:eastAsia="Helvetica" w:cs="Helvetica"/>
+                <w:sz w:val="4"/>
+                <w:szCs w:val="4"/>
+                <w:color w:val="000000"/>
+              </w:rPr>
+              <w:t xml:space="preserve">75th Percentile</w:t>
+            </w:r>
+          </w:p>
+        </w:tc>
+        <w:tc>
+          <w:tcPr>
+            <w:gridSpan w:val="10"/>
+            <w:tcBorders>
+              <w:bottom w:val="single" w:sz="8" w:space="0" w:color="000000"/>
+              <w:top w:val="single" w:sz="8" w:space="0" w:color="000000"/>
+            </w:tcBorders>
+            <w:shd w:val="clear" w:color="auto" w:fill="FFFFFF"/>
+            <w:tcMar>
+              <w:top w:w="0" w:type="dxa"/>
+              <w:bottom w:w="0" w:type="dxa"/>
+              <w:left w:w="0" w:type="dxa"/>
+              <w:right w:w="0" w:type="dxa"/>
+            </w:tcMar>
+            <w:vAlign w:val="center"/>
+          </w:tcPr>
+          <w:p>
+            <w:pPr>
+              <w:jc w:val="center"/>
+              <w:spacing w:after="100" w:before="100" w:line="240"/>
+              <w:ind w:firstLine="0" w:left="100" w:right="100"/>
+            </w:pPr>
+            <w:r xmlns:w="http://schemas.openxmlformats.org/wordprocessingml/2006/main" xmlns:wp="http://schemas.openxmlformats.org/drawingml/2006/wordprocessingDrawing" xmlns:r="http://schemas.openxmlformats.org/officeDocument/2006/relationships" xmlns:w14="http://schemas.microsoft.com/office/word/2010/wordml">
+              <w:rPr>
+                <w:rFonts w:ascii="Helvetica" w:hAnsi="Helvetica" w:eastAsia="Helvetica" w:cs="Helvetica"/>
+                <w:sz w:val="4"/>
+                <w:szCs w:val="4"/>
+                <w:color w:val="000000"/>
+              </w:rPr>
+              <w:t xml:space="preserve">Outcome, 75th Percentile v. 25th Percentile</w:t>
+            </w:r>
+          </w:p>
+        </w:tc>
+      </w:tr>
+      <w:tr>
+        <w:trPr>
+          <w:cantSplit/>
+          <w:trHeight w:val="304" w:hRule="auto"/>
+          <w:tblHeader/>
+        </w:trPr>
+        <w:tc>
+          <w:tcPr>
+            <w:tcBorders>
+              <w:bottom w:val="single" w:sz="8" w:space="0" w:color="000000"/>
+              <w:top w:val="single" w:sz="8" w:space="0" w:color="000000"/>
+            </w:tcBorders>
+            <w:shd w:val="clear" w:color="auto" w:fill="FFFFFF"/>
+            <w:tcMar>
+              <w:top w:w="0" w:type="dxa"/>
+              <w:bottom w:w="0" w:type="dxa"/>
+              <w:left w:w="0" w:type="dxa"/>
+              <w:right w:w="0" w:type="dxa"/>
+            </w:tcMar>
+            <w:vAlign w:val="center"/>
+          </w:tcPr>
+          <w:p>
+            <w:pPr>
+              <w:jc w:val="left"/>
+              <w:spacing w:after="100" w:before="100" w:line="240"/>
+              <w:ind w:firstLine="0" w:left="100" w:right="100"/>
+            </w:pPr>
+            <w:r xmlns:w="http://schemas.openxmlformats.org/wordprocessingml/2006/main" xmlns:wp="http://schemas.openxmlformats.org/drawingml/2006/wordprocessingDrawing" xmlns:r="http://schemas.openxmlformats.org/officeDocument/2006/relationships" xmlns:w14="http://schemas.microsoft.com/office/word/2010/wordml">
+              <w:rPr>
+                <w:rFonts w:ascii="Helvetica" w:hAnsi="Helvetica" w:eastAsia="Helvetica" w:cs="Helvetica"/>
+                <w:sz w:val="4"/>
+                <w:szCs w:val="4"/>
+                <w:color w:val="000000"/>
+              </w:rPr>
+              <w:t xml:space="preserve"/>
+            </w:r>
+          </w:p>
+        </w:tc>
+        <w:tc>
+          <w:tcPr>
+            <w:tcBorders>
+              <w:bottom w:val="single" w:sz="8" w:space="0" w:color="000000"/>
+              <w:top w:val="single" w:sz="8" w:space="0" w:color="000000"/>
+            </w:tcBorders>
+            <w:shd w:val="clear" w:color="auto" w:fill="FFFFFF"/>
+            <w:tcMar>
+              <w:top w:w="0" w:type="dxa"/>
+              <w:bottom w:w="0" w:type="dxa"/>
+              <w:left w:w="0" w:type="dxa"/>
+              <w:right w:w="0" w:type="dxa"/>
+            </w:tcMar>
+            <w:vAlign w:val="center"/>
+          </w:tcPr>
+          <w:p>
+            <w:pPr>
+              <w:jc w:val="left"/>
+              <w:spacing w:after="100" w:before="100" w:line="240"/>
+              <w:ind w:firstLine="0" w:left="100" w:right="100"/>
+            </w:pPr>
+            <w:r xmlns:w="http://schemas.openxmlformats.org/wordprocessingml/2006/main" xmlns:wp="http://schemas.openxmlformats.org/drawingml/2006/wordprocessingDrawing" xmlns:r="http://schemas.openxmlformats.org/officeDocument/2006/relationships" xmlns:w14="http://schemas.microsoft.com/office/word/2010/wordml">
+              <w:rPr>
+                <w:rFonts w:ascii="Helvetica" w:hAnsi="Helvetica" w:eastAsia="Helvetica" w:cs="Helvetica"/>
+                <w:sz w:val="4"/>
+                <w:szCs w:val="4"/>
+                <w:color w:val="000000"/>
+              </w:rPr>
+              <w:t xml:space="preserve"/>
+            </w:r>
+          </w:p>
+        </w:tc>
+        <w:tc>
+          <w:tcPr>
+            <w:tcBorders>
+              <w:bottom w:val="single" w:sz="8" w:space="0" w:color="000000"/>
+              <w:top w:val="single" w:sz="8" w:space="0" w:color="000000"/>
+            </w:tcBorders>
+            <w:shd w:val="clear" w:color="auto" w:fill="FFFFFF"/>
+            <w:tcMar>
+              <w:top w:w="0" w:type="dxa"/>
+              <w:bottom w:w="0" w:type="dxa"/>
+              <w:left w:w="0" w:type="dxa"/>
+              <w:right w:w="0" w:type="dxa"/>
+            </w:tcMar>
+            <w:vAlign w:val="center"/>
+          </w:tcPr>
+          <w:p>
+            <w:pPr>
+              <w:jc w:val="center"/>
+              <w:spacing w:after="100" w:before="100" w:line="240"/>
+              <w:ind w:firstLine="0" w:left="100" w:right="100"/>
+            </w:pPr>
+            <w:r xmlns:w="http://schemas.openxmlformats.org/wordprocessingml/2006/main" xmlns:wp="http://schemas.openxmlformats.org/drawingml/2006/wordprocessingDrawing" xmlns:r="http://schemas.openxmlformats.org/officeDocument/2006/relationships" xmlns:w14="http://schemas.microsoft.com/office/word/2010/wordml">
+              <w:rPr>
+                <w:rFonts w:ascii="Helvetica" w:hAnsi="Helvetica" w:eastAsia="Helvetica" w:cs="Helvetica"/>
+                <w:sz w:val="4"/>
+                <w:szCs w:val="4"/>
+                <w:color w:val="000000"/>
+              </w:rPr>
+              <w:t xml:space="preserve"/>
+            </w:r>
+          </w:p>
+        </w:tc>
+        <w:tc>
+          <w:tcPr>
+            <w:tcBorders>
+              <w:bottom w:val="single" w:sz="8" w:space="0" w:color="000000"/>
+              <w:top w:val="single" w:sz="8" w:space="0" w:color="000000"/>
+            </w:tcBorders>
+            <w:shd w:val="clear" w:color="auto" w:fill="FFFFFF"/>
+            <w:tcMar>
+              <w:top w:w="0" w:type="dxa"/>
+              <w:bottom w:w="0" w:type="dxa"/>
+              <w:left w:w="0" w:type="dxa"/>
+              <w:right w:w="0" w:type="dxa"/>
+            </w:tcMar>
+            <w:vAlign w:val="center"/>
+          </w:tcPr>
+          <w:p>
+            <w:pPr>
+              <w:jc w:val="center"/>
+              <w:spacing w:after="100" w:before="100" w:line="240"/>
+              <w:ind w:firstLine="0" w:left="100" w:right="100"/>
+            </w:pPr>
+            <w:r xmlns:w="http://schemas.openxmlformats.org/wordprocessingml/2006/main" xmlns:wp="http://schemas.openxmlformats.org/drawingml/2006/wordprocessingDrawing" xmlns:r="http://schemas.openxmlformats.org/officeDocument/2006/relationships" xmlns:w14="http://schemas.microsoft.com/office/word/2010/wordml">
+              <w:rPr>
+                <w:rFonts w:ascii="Helvetica" w:hAnsi="Helvetica" w:eastAsia="Helvetica" w:cs="Helvetica"/>
+                <w:sz w:val="4"/>
+                <w:szCs w:val="4"/>
+                <w:color w:val="000000"/>
+              </w:rPr>
+              <w:t xml:space="preserve"/>
+            </w:r>
+          </w:p>
+        </w:tc>
+        <w:tc>
+          <w:tcPr>
+            <w:tcBorders>
+              <w:bottom w:val="single" w:sz="8" w:space="0" w:color="000000"/>
+              <w:top w:val="single" w:sz="8" w:space="0" w:color="000000"/>
+            </w:tcBorders>
+            <w:shd w:val="clear" w:color="auto" w:fill="FFFFFF"/>
+            <w:tcMar>
+              <w:top w:w="0" w:type="dxa"/>
+              <w:bottom w:w="0" w:type="dxa"/>
+              <w:left w:w="0" w:type="dxa"/>
+              <w:right w:w="0" w:type="dxa"/>
+            </w:tcMar>
+            <w:vAlign w:val="center"/>
+          </w:tcPr>
+          <w:p>
+            <w:pPr>
+              <w:jc w:val="center"/>
+              <w:spacing w:after="100" w:before="100" w:line="240"/>
+              <w:ind w:firstLine="0" w:left="100" w:right="100"/>
+            </w:pPr>
+            <w:r xmlns:w="http://schemas.openxmlformats.org/wordprocessingml/2006/main" xmlns:wp="http://schemas.openxmlformats.org/drawingml/2006/wordprocessingDrawing" xmlns:r="http://schemas.openxmlformats.org/officeDocument/2006/relationships" xmlns:w14="http://schemas.microsoft.com/office/word/2010/wordml">
+              <w:rPr>
+                <w:rFonts w:ascii="Helvetica" w:hAnsi="Helvetica" w:eastAsia="Helvetica" w:cs="Helvetica"/>
+                <w:sz w:val="4"/>
+                <w:szCs w:val="4"/>
+                <w:color w:val="000000"/>
+              </w:rPr>
+              <w:t xml:space="preserve"/>
+            </w:r>
+          </w:p>
+        </w:tc>
+        <w:tc>
+          <w:tcPr>
+            <w:gridSpan w:val="5"/>
+            <w:tcBorders>
+              <w:bottom w:val="single" w:sz="8" w:space="0" w:color="000000"/>
+              <w:top w:val="single" w:sz="8" w:space="0" w:color="000000"/>
+            </w:tcBorders>
+            <w:shd w:val="clear" w:color="auto" w:fill="FFFFFF"/>
+            <w:tcMar>
+              <w:top w:w="0" w:type="dxa"/>
+              <w:bottom w:w="0" w:type="dxa"/>
+              <w:left w:w="0" w:type="dxa"/>
+              <w:right w:w="0" w:type="dxa"/>
+            </w:tcMar>
+            <w:vAlign w:val="center"/>
+          </w:tcPr>
+          <w:p>
+            <w:pPr>
+              <w:jc w:val="center"/>
+              <w:spacing w:after="100" w:before="100" w:line="240"/>
+              <w:ind w:firstLine="0" w:left="100" w:right="100"/>
+            </w:pPr>
+            <w:r xmlns:w="http://schemas.openxmlformats.org/wordprocessingml/2006/main" xmlns:wp="http://schemas.openxmlformats.org/drawingml/2006/wordprocessingDrawing" xmlns:r="http://schemas.openxmlformats.org/officeDocument/2006/relationships" xmlns:w14="http://schemas.microsoft.com/office/word/2010/wordml">
+              <w:rPr>
+                <w:rFonts w:ascii="Helvetica" w:hAnsi="Helvetica" w:eastAsia="Helvetica" w:cs="Helvetica"/>
+                <w:sz w:val="4"/>
+                <w:szCs w:val="4"/>
+                <w:color w:val="000000"/>
+              </w:rPr>
+              <w:t xml:space="preserve">Unadjusted</w:t>
+            </w:r>
+          </w:p>
+        </w:tc>
+        <w:tc>
+          <w:tcPr>
+            <w:gridSpan w:val="5"/>
+            <w:tcBorders>
+              <w:bottom w:val="single" w:sz="8" w:space="0" w:color="000000"/>
+              <w:top w:val="single" w:sz="8" w:space="0" w:color="000000"/>
+            </w:tcBorders>
+            <w:shd w:val="clear" w:color="auto" w:fill="FFFFFF"/>
+            <w:tcMar>
+              <w:top w:w="0" w:type="dxa"/>
+              <w:bottom w:w="0" w:type="dxa"/>
+              <w:left w:w="0" w:type="dxa"/>
+              <w:right w:w="0" w:type="dxa"/>
+            </w:tcMar>
+            <w:vAlign w:val="center"/>
+          </w:tcPr>
+          <w:p>
+            <w:pPr>
+              <w:jc w:val="center"/>
+              <w:spacing w:after="100" w:before="100" w:line="240"/>
+              <w:ind w:firstLine="0" w:left="100" w:right="100"/>
+            </w:pPr>
+            <w:r xmlns:w="http://schemas.openxmlformats.org/wordprocessingml/2006/main" xmlns:wp="http://schemas.openxmlformats.org/drawingml/2006/wordprocessingDrawing" xmlns:r="http://schemas.openxmlformats.org/officeDocument/2006/relationships" xmlns:w14="http://schemas.microsoft.com/office/word/2010/wordml">
+              <w:rPr>
+                <w:rFonts w:ascii="Helvetica" w:hAnsi="Helvetica" w:eastAsia="Helvetica" w:cs="Helvetica"/>
+                <w:sz w:val="4"/>
+                <w:szCs w:val="4"/>
+                <w:color w:val="000000"/>
+              </w:rPr>
+              <w:t xml:space="preserve">Adjusted</w:t>
+            </w:r>
+          </w:p>
+        </w:tc>
+      </w:tr>
+      <w:tr>
+        <w:trPr>
+          <w:cantSplit/>
+          <w:trHeight w:val="304" w:hRule="auto"/>
+          <w:tblHeader/>
+        </w:trPr>
+        <w:tc>
+          <w:tcPr>
+            <w:tcBorders>
+              <w:bottom w:val="single" w:sz="8" w:space="0" w:color="000000"/>
+              <w:top w:val="single" w:sz="8" w:space="0" w:color="000000"/>
+            </w:tcBorders>
+            <w:shd w:val="clear" w:color="auto" w:fill="FFFFFF"/>
+            <w:tcMar>
+              <w:top w:w="0" w:type="dxa"/>
+              <w:bottom w:w="0" w:type="dxa"/>
+              <w:left w:w="0" w:type="dxa"/>
+              <w:right w:w="0" w:type="dxa"/>
+            </w:tcMar>
+            <w:vAlign w:val="center"/>
+          </w:tcPr>
+          <w:p>
+            <w:pPr>
+              <w:jc w:val="left"/>
+              <w:spacing w:after="100" w:before="100" w:line="240"/>
+              <w:ind w:firstLine="0" w:left="100" w:right="100"/>
+            </w:pPr>
+            <w:r xmlns:w="http://schemas.openxmlformats.org/wordprocessingml/2006/main" xmlns:wp="http://schemas.openxmlformats.org/drawingml/2006/wordprocessingDrawing" xmlns:r="http://schemas.openxmlformats.org/officeDocument/2006/relationships" xmlns:w14="http://schemas.microsoft.com/office/word/2010/wordml">
+              <w:rPr>
+                <w:rFonts w:ascii="Helvetica" w:hAnsi="Helvetica" w:eastAsia="Helvetica" w:cs="Helvetica"/>
+                <w:sz w:val="4"/>
+                <w:szCs w:val="4"/>
+                <w:color w:val="000000"/>
+              </w:rPr>
+              <w:t xml:space="preserve"> </w:t>
+            </w:r>
+          </w:p>
+        </w:tc>
+        <w:tc>
+          <w:tcPr>
+            <w:tcBorders>
+              <w:bottom w:val="single" w:sz="8" w:space="0" w:color="000000"/>
+              <w:top w:val="single" w:sz="8" w:space="0" w:color="000000"/>
+            </w:tcBorders>
+            <w:shd w:val="clear" w:color="auto" w:fill="FFFFFF"/>
+            <w:tcMar>
+              <w:top w:w="0" w:type="dxa"/>
+              <w:bottom w:w="0" w:type="dxa"/>
+              <w:left w:w="0" w:type="dxa"/>
+              <w:right w:w="0" w:type="dxa"/>
+            </w:tcMar>
+            <w:vAlign w:val="center"/>
+          </w:tcPr>
+          <w:p>
+            <w:pPr>
+              <w:jc w:val="left"/>
+              <w:spacing w:after="100" w:before="100" w:line="240"/>
+              <w:ind w:firstLine="0" w:left="100" w:right="100"/>
+            </w:pPr>
+            <w:r xmlns:w="http://schemas.openxmlformats.org/wordprocessingml/2006/main" xmlns:wp="http://schemas.openxmlformats.org/drawingml/2006/wordprocessingDrawing" xmlns:r="http://schemas.openxmlformats.org/officeDocument/2006/relationships" xmlns:w14="http://schemas.microsoft.com/office/word/2010/wordml">
+              <w:rPr>
+                <w:rFonts w:ascii="Helvetica" w:hAnsi="Helvetica" w:eastAsia="Helvetica" w:cs="Helvetica"/>
+                <w:sz w:val="4"/>
+                <w:szCs w:val="4"/>
+                <w:color w:val="000000"/>
+              </w:rPr>
+              <w:t xml:space="preserve"> </w:t>
+            </w:r>
+          </w:p>
+        </w:tc>
+        <w:tc>
+          <w:tcPr>
+            <w:tcBorders>
+              <w:bottom w:val="single" w:sz="8" w:space="0" w:color="000000"/>
+              <w:top w:val="single" w:sz="8" w:space="0" w:color="000000"/>
+            </w:tcBorders>
+            <w:shd w:val="clear" w:color="auto" w:fill="FFFFFF"/>
+            <w:tcMar>
+              <w:top w:w="0" w:type="dxa"/>
+              <w:bottom w:w="0" w:type="dxa"/>
+              <w:left w:w="0" w:type="dxa"/>
+              <w:right w:w="0" w:type="dxa"/>
+            </w:tcMar>
+            <w:vAlign w:val="center"/>
+          </w:tcPr>
+          <w:p>
+            <w:pPr>
+              <w:jc w:val="center"/>
+              <w:spacing w:after="100" w:before="100" w:line="240"/>
+              <w:ind w:firstLine="0" w:left="100" w:right="100"/>
+            </w:pPr>
+            <w:r xmlns:w="http://schemas.openxmlformats.org/wordprocessingml/2006/main" xmlns:wp="http://schemas.openxmlformats.org/drawingml/2006/wordprocessingDrawing" xmlns:r="http://schemas.openxmlformats.org/officeDocument/2006/relationships" xmlns:w14="http://schemas.microsoft.com/office/word/2010/wordml">
+              <w:rPr>
+                <w:rFonts w:ascii="Helvetica" w:hAnsi="Helvetica" w:eastAsia="Helvetica" w:cs="Helvetica"/>
+                <w:sz w:val="4"/>
+                <w:szCs w:val="4"/>
+                <w:color w:val="000000"/>
+              </w:rPr>
+              <w:t xml:space="preserve"> </w:t>
+            </w:r>
+          </w:p>
+        </w:tc>
+        <w:tc>
+          <w:tcPr>
+            <w:tcBorders>
+              <w:bottom w:val="single" w:sz="8" w:space="0" w:color="000000"/>
+              <w:top w:val="single" w:sz="8" w:space="0" w:color="000000"/>
+            </w:tcBorders>
+            <w:shd w:val="clear" w:color="auto" w:fill="FFFFFF"/>
+            <w:tcMar>
+              <w:top w:w="0" w:type="dxa"/>
+              <w:bottom w:w="0" w:type="dxa"/>
+              <w:left w:w="0" w:type="dxa"/>
+              <w:right w:w="0" w:type="dxa"/>
+            </w:tcMar>
+            <w:vAlign w:val="center"/>
+          </w:tcPr>
+          <w:p>
+            <w:pPr>
+              <w:jc w:val="center"/>
+              <w:spacing w:after="100" w:before="100" w:line="240"/>
+              <w:ind w:firstLine="0" w:left="100" w:right="100"/>
+            </w:pPr>
+            <w:r xmlns:w="http://schemas.openxmlformats.org/wordprocessingml/2006/main" xmlns:wp="http://schemas.openxmlformats.org/drawingml/2006/wordprocessingDrawing" xmlns:r="http://schemas.openxmlformats.org/officeDocument/2006/relationships" xmlns:w14="http://schemas.microsoft.com/office/word/2010/wordml">
+              <w:rPr>
+                <w:rFonts w:ascii="Helvetica" w:hAnsi="Helvetica" w:eastAsia="Helvetica" w:cs="Helvetica"/>
+                <w:sz w:val="4"/>
+                <w:szCs w:val="4"/>
+                <w:color w:val="000000"/>
+              </w:rPr>
+              <w:t xml:space="preserve"> </w:t>
+            </w:r>
+          </w:p>
+        </w:tc>
+        <w:tc>
+          <w:tcPr>
+            <w:tcBorders>
+              <w:bottom w:val="single" w:sz="8" w:space="0" w:color="000000"/>
+              <w:top w:val="single" w:sz="8" w:space="0" w:color="000000"/>
+            </w:tcBorders>
+            <w:shd w:val="clear" w:color="auto" w:fill="FFFFFF"/>
+            <w:tcMar>
+              <w:top w:w="0" w:type="dxa"/>
+              <w:bottom w:w="0" w:type="dxa"/>
+              <w:left w:w="0" w:type="dxa"/>
+              <w:right w:w="0" w:type="dxa"/>
+            </w:tcMar>
+            <w:vAlign w:val="center"/>
+          </w:tcPr>
+          <w:p>
+            <w:pPr>
+              <w:jc w:val="center"/>
+              <w:spacing w:after="100" w:before="100" w:line="240"/>
+              <w:ind w:firstLine="0" w:left="100" w:right="100"/>
+            </w:pPr>
+            <w:r xmlns:w="http://schemas.openxmlformats.org/wordprocessingml/2006/main" xmlns:wp="http://schemas.openxmlformats.org/drawingml/2006/wordprocessingDrawing" xmlns:r="http://schemas.openxmlformats.org/officeDocument/2006/relationships" xmlns:w14="http://schemas.microsoft.com/office/word/2010/wordml">
+              <w:rPr>
+                <w:rFonts w:ascii="Helvetica" w:hAnsi="Helvetica" w:eastAsia="Helvetica" w:cs="Helvetica"/>
+                <w:sz w:val="4"/>
+                <w:szCs w:val="4"/>
+                <w:color w:val="000000"/>
+              </w:rPr>
+              <w:t xml:space="preserve"> </w:t>
+            </w:r>
+          </w:p>
+        </w:tc>
+        <w:tc>
+          <w:tcPr>
+            <w:tcBorders>
+              <w:bottom w:val="single" w:sz="8" w:space="0" w:color="000000"/>
+              <w:top w:val="single" w:sz="8" w:space="0" w:color="000000"/>
+            </w:tcBorders>
+            <w:shd w:val="clear" w:color="auto" w:fill="FFFFFF"/>
+            <w:tcMar>
+              <w:top w:w="0" w:type="dxa"/>
+              <w:bottom w:w="0" w:type="dxa"/>
+              <w:left w:w="0" w:type="dxa"/>
+              <w:right w:w="0" w:type="dxa"/>
+            </w:tcMar>
+            <w:vAlign w:val="center"/>
+          </w:tcPr>
+          <w:p>
+            <w:pPr>
+              <w:jc w:val="center"/>
+              <w:spacing w:after="100" w:before="100" w:line="240"/>
+              <w:ind w:firstLine="0" w:left="100" w:right="100"/>
+            </w:pPr>
+            <w:r xmlns:w="http://schemas.openxmlformats.org/wordprocessingml/2006/main" xmlns:wp="http://schemas.openxmlformats.org/drawingml/2006/wordprocessingDrawing" xmlns:r="http://schemas.openxmlformats.org/officeDocument/2006/relationships" xmlns:w14="http://schemas.microsoft.com/office/word/2010/wordml">
+              <w:rPr>
+                <w:rFonts w:ascii="Helvetica" w:hAnsi="Helvetica" w:eastAsia="Helvetica" w:cs="Helvetica"/>
+                <w:sz w:val="4"/>
+                <w:szCs w:val="4"/>
+                <w:color w:val="000000"/>
+              </w:rPr>
+              <w:t xml:space="preserve">Predicted Outcome at 25th Percentile</w:t>
+            </w:r>
+          </w:p>
+        </w:tc>
+        <w:tc>
+          <w:tcPr>
+            <w:tcBorders>
+              <w:bottom w:val="single" w:sz="8" w:space="0" w:color="000000"/>
+              <w:top w:val="single" w:sz="8" w:space="0" w:color="000000"/>
+            </w:tcBorders>
+            <w:shd w:val="clear" w:color="auto" w:fill="FFFFFF"/>
+            <w:tcMar>
+              <w:top w:w="0" w:type="dxa"/>
+              <w:bottom w:w="0" w:type="dxa"/>
+              <w:left w:w="0" w:type="dxa"/>
+              <w:right w:w="0" w:type="dxa"/>
+            </w:tcMar>
+            <w:vAlign w:val="center"/>
+          </w:tcPr>
+          <w:p>
+            <w:pPr>
+              <w:jc w:val="center"/>
+              <w:spacing w:after="100" w:before="100" w:line="240"/>
+              <w:ind w:firstLine="0" w:left="100" w:right="100"/>
+            </w:pPr>
+            <w:r xmlns:w="http://schemas.openxmlformats.org/wordprocessingml/2006/main" xmlns:wp="http://schemas.openxmlformats.org/drawingml/2006/wordprocessingDrawing" xmlns:r="http://schemas.openxmlformats.org/officeDocument/2006/relationships" xmlns:w14="http://schemas.microsoft.com/office/word/2010/wordml">
+              <w:rPr>
+                <w:rFonts w:ascii="Helvetica" w:hAnsi="Helvetica" w:eastAsia="Helvetica" w:cs="Helvetica"/>
+                <w:sz w:val="4"/>
+                <w:szCs w:val="4"/>
+                <w:color w:val="000000"/>
+              </w:rPr>
+              <w:t xml:space="preserve">Predicted Outcome at 75th Percentile</w:t>
+            </w:r>
+          </w:p>
+        </w:tc>
+        <w:tc>
+          <w:tcPr>
+            <w:tcBorders>
+              <w:bottom w:val="single" w:sz="8" w:space="0" w:color="000000"/>
+              <w:top w:val="single" w:sz="8" w:space="0" w:color="000000"/>
+            </w:tcBorders>
+            <w:shd w:val="clear" w:color="auto" w:fill="FFFFFF"/>
+            <w:tcMar>
+              <w:top w:w="0" w:type="dxa"/>
+              <w:bottom w:w="0" w:type="dxa"/>
+              <w:left w:w="0" w:type="dxa"/>
+              <w:right w:w="0" w:type="dxa"/>
+            </w:tcMar>
+            <w:vAlign w:val="center"/>
+          </w:tcPr>
+          <w:p>
+            <w:pPr>
+              <w:jc w:val="center"/>
+              <w:spacing w:after="100" w:before="100" w:line="240"/>
+              <w:ind w:firstLine="0" w:left="100" w:right="100"/>
+            </w:pPr>
+            <w:r xmlns:w="http://schemas.openxmlformats.org/wordprocessingml/2006/main" xmlns:wp="http://schemas.openxmlformats.org/drawingml/2006/wordprocessingDrawing" xmlns:r="http://schemas.openxmlformats.org/officeDocument/2006/relationships" xmlns:w14="http://schemas.microsoft.com/office/word/2010/wordml">
+              <w:rPr>
+                <w:rFonts w:ascii="Helvetica" w:hAnsi="Helvetica" w:eastAsia="Helvetica" w:cs="Helvetica"/>
+                <w:sz w:val="4"/>
+                <w:szCs w:val="4"/>
+                <w:color w:val="000000"/>
+              </w:rPr>
+              <w:t xml:space="preserve">Coefficient (95% CI)</w:t>
+            </w:r>
+          </w:p>
+        </w:tc>
+        <w:tc>
+          <w:tcPr>
+            <w:tcBorders>
+              <w:bottom w:val="single" w:sz="8" w:space="0" w:color="000000"/>
+              <w:top w:val="single" w:sz="8" w:space="0" w:color="000000"/>
+            </w:tcBorders>
+            <w:shd w:val="clear" w:color="auto" w:fill="FFFFFF"/>
+            <w:tcMar>
+              <w:top w:w="0" w:type="dxa"/>
+              <w:bottom w:w="0" w:type="dxa"/>
+              <w:left w:w="0" w:type="dxa"/>
+              <w:right w:w="0" w:type="dxa"/>
+            </w:tcMar>
+            <w:vAlign w:val="center"/>
+          </w:tcPr>
+          <w:p>
+            <w:pPr>
+              <w:jc w:val="center"/>
+              <w:spacing w:after="100" w:before="100" w:line="240"/>
+              <w:ind w:firstLine="0" w:left="100" w:right="100"/>
+            </w:pPr>
+            <w:r xmlns:w="http://schemas.openxmlformats.org/wordprocessingml/2006/main" xmlns:wp="http://schemas.openxmlformats.org/drawingml/2006/wordprocessingDrawing" xmlns:r="http://schemas.openxmlformats.org/officeDocument/2006/relationships" xmlns:w14="http://schemas.microsoft.com/office/word/2010/wordml">
+              <w:rPr>
+                <w:rFonts w:ascii="Helvetica" w:hAnsi="Helvetica" w:eastAsia="Helvetica" w:cs="Helvetica"/>
+                <w:sz w:val="4"/>
+                <w:szCs w:val="4"/>
+                <w:color w:val="000000"/>
+              </w:rPr>
+              <w:t xml:space="preserve">P-value</w:t>
+            </w:r>
+          </w:p>
+        </w:tc>
+        <w:tc>
+          <w:tcPr>
+            <w:tcBorders>
+              <w:bottom w:val="single" w:sz="8" w:space="0" w:color="000000"/>
+              <w:top w:val="single" w:sz="8" w:space="0" w:color="000000"/>
+            </w:tcBorders>
+            <w:shd w:val="clear" w:color="auto" w:fill="FFFFFF"/>
+            <w:tcMar>
+              <w:top w:w="0" w:type="dxa"/>
+              <w:bottom w:w="0" w:type="dxa"/>
+              <w:left w:w="0" w:type="dxa"/>
+              <w:right w:w="0" w:type="dxa"/>
+            </w:tcMar>
+            <w:vAlign w:val="center"/>
+          </w:tcPr>
+          <w:p>
+            <w:pPr>
+              <w:jc w:val="center"/>
+              <w:spacing w:after="100" w:before="100" w:line="240"/>
+              <w:ind w:firstLine="0" w:left="100" w:right="100"/>
+            </w:pPr>
+            <w:r xmlns:w="http://schemas.openxmlformats.org/wordprocessingml/2006/main" xmlns:wp="http://schemas.openxmlformats.org/drawingml/2006/wordprocessingDrawing" xmlns:r="http://schemas.openxmlformats.org/officeDocument/2006/relationships" xmlns:w14="http://schemas.microsoft.com/office/word/2010/wordml">
+              <w:rPr>
+                <w:rFonts w:ascii="Helvetica" w:hAnsi="Helvetica" w:eastAsia="Helvetica" w:cs="Helvetica"/>
+                <w:sz w:val="4"/>
+                <w:szCs w:val="4"/>
+                <w:color w:val="000000"/>
+              </w:rPr>
+              <w:t xml:space="preserve">FDR Corrected P-value</w:t>
+            </w:r>
+          </w:p>
+        </w:tc>
+        <w:tc>
+          <w:tcPr>
+            <w:tcBorders>
+              <w:bottom w:val="single" w:sz="8" w:space="0" w:color="000000"/>
+              <w:top w:val="single" w:sz="8" w:space="0" w:color="000000"/>
+            </w:tcBorders>
+            <w:shd w:val="clear" w:color="auto" w:fill="FFFFFF"/>
+            <w:tcMar>
+              <w:top w:w="0" w:type="dxa"/>
+              <w:bottom w:w="0" w:type="dxa"/>
+              <w:left w:w="0" w:type="dxa"/>
+              <w:right w:w="0" w:type="dxa"/>
+            </w:tcMar>
+            <w:vAlign w:val="center"/>
+          </w:tcPr>
+          <w:p>
+            <w:pPr>
+              <w:jc w:val="center"/>
+              <w:spacing w:after="100" w:before="100" w:line="240"/>
+              <w:ind w:firstLine="0" w:left="100" w:right="100"/>
+            </w:pPr>
+            <w:r xmlns:w="http://schemas.openxmlformats.org/wordprocessingml/2006/main" xmlns:wp="http://schemas.openxmlformats.org/drawingml/2006/wordprocessingDrawing" xmlns:r="http://schemas.openxmlformats.org/officeDocument/2006/relationships" xmlns:w14="http://schemas.microsoft.com/office/word/2010/wordml">
+              <w:rPr>
+                <w:rFonts w:ascii="Helvetica" w:hAnsi="Helvetica" w:eastAsia="Helvetica" w:cs="Helvetica"/>
+                <w:sz w:val="4"/>
+                <w:szCs w:val="4"/>
+                <w:color w:val="000000"/>
+              </w:rPr>
+              <w:t xml:space="preserve">Predicted Outcome at 25th Percentile</w:t>
+            </w:r>
+          </w:p>
+        </w:tc>
+        <w:tc>
+          <w:tcPr>
+            <w:tcBorders>
+              <w:bottom w:val="single" w:sz="8" w:space="0" w:color="000000"/>
+              <w:top w:val="single" w:sz="8" w:space="0" w:color="000000"/>
+            </w:tcBorders>
+            <w:shd w:val="clear" w:color="auto" w:fill="FFFFFF"/>
+            <w:tcMar>
+              <w:top w:w="0" w:type="dxa"/>
+              <w:bottom w:w="0" w:type="dxa"/>
+              <w:left w:w="0" w:type="dxa"/>
+              <w:right w:w="0" w:type="dxa"/>
+            </w:tcMar>
+            <w:vAlign w:val="center"/>
+          </w:tcPr>
+          <w:p>
+            <w:pPr>
+              <w:jc w:val="center"/>
+              <w:spacing w:after="100" w:before="100" w:line="240"/>
+              <w:ind w:firstLine="0" w:left="100" w:right="100"/>
+            </w:pPr>
+            <w:r xmlns:w="http://schemas.openxmlformats.org/wordprocessingml/2006/main" xmlns:wp="http://schemas.openxmlformats.org/drawingml/2006/wordprocessingDrawing" xmlns:r="http://schemas.openxmlformats.org/officeDocument/2006/relationships" xmlns:w14="http://schemas.microsoft.com/office/word/2010/wordml">
+              <w:rPr>
+                <w:rFonts w:ascii="Helvetica" w:hAnsi="Helvetica" w:eastAsia="Helvetica" w:cs="Helvetica"/>
+                <w:sz w:val="4"/>
+                <w:szCs w:val="4"/>
+                <w:color w:val="000000"/>
+              </w:rPr>
+              <w:t xml:space="preserve">Predicted Outcome at 75th Percentile</w:t>
+            </w:r>
+          </w:p>
+        </w:tc>
+        <w:tc>
+          <w:tcPr>
+            <w:tcBorders>
+              <w:bottom w:val="single" w:sz="8" w:space="0" w:color="000000"/>
+              <w:top w:val="single" w:sz="8" w:space="0" w:color="000000"/>
+            </w:tcBorders>
+            <w:shd w:val="clear" w:color="auto" w:fill="FFFFFF"/>
+            <w:tcMar>
+              <w:top w:w="0" w:type="dxa"/>
+              <w:bottom w:w="0" w:type="dxa"/>
+              <w:left w:w="0" w:type="dxa"/>
+              <w:right w:w="0" w:type="dxa"/>
+            </w:tcMar>
+            <w:vAlign w:val="center"/>
+          </w:tcPr>
+          <w:p>
+            <w:pPr>
+              <w:jc w:val="center"/>
+              <w:spacing w:after="100" w:before="100" w:line="240"/>
+              <w:ind w:firstLine="0" w:left="100" w:right="100"/>
+            </w:pPr>
+            <w:r xmlns:w="http://schemas.openxmlformats.org/wordprocessingml/2006/main" xmlns:wp="http://schemas.openxmlformats.org/drawingml/2006/wordprocessingDrawing" xmlns:r="http://schemas.openxmlformats.org/officeDocument/2006/relationships" xmlns:w14="http://schemas.microsoft.com/office/word/2010/wordml">
+              <w:rPr>
+                <w:rFonts w:ascii="Helvetica" w:hAnsi="Helvetica" w:eastAsia="Helvetica" w:cs="Helvetica"/>
+                <w:sz w:val="4"/>
+                <w:szCs w:val="4"/>
+                <w:color w:val="000000"/>
+              </w:rPr>
+              <w:t xml:space="preserve">Coefficient (95% CI)</w:t>
+            </w:r>
+          </w:p>
+        </w:tc>
+        <w:tc>
+          <w:tcPr>
+            <w:tcBorders>
+              <w:bottom w:val="single" w:sz="8" w:space="0" w:color="000000"/>
+              <w:top w:val="single" w:sz="8" w:space="0" w:color="000000"/>
+            </w:tcBorders>
+            <w:shd w:val="clear" w:color="auto" w:fill="FFFFFF"/>
+            <w:tcMar>
+              <w:top w:w="0" w:type="dxa"/>
+              <w:bottom w:w="0" w:type="dxa"/>
+              <w:left w:w="0" w:type="dxa"/>
+              <w:right w:w="0" w:type="dxa"/>
+            </w:tcMar>
+            <w:vAlign w:val="center"/>
+          </w:tcPr>
+          <w:p>
+            <w:pPr>
+              <w:jc w:val="center"/>
+              <w:spacing w:after="100" w:before="100" w:line="240"/>
+              <w:ind w:firstLine="0" w:left="100" w:right="100"/>
+            </w:pPr>
+            <w:r xmlns:w="http://schemas.openxmlformats.org/wordprocessingml/2006/main" xmlns:wp="http://schemas.openxmlformats.org/drawingml/2006/wordprocessingDrawing" xmlns:r="http://schemas.openxmlformats.org/officeDocument/2006/relationships" xmlns:w14="http://schemas.microsoft.com/office/word/2010/wordml">
+              <w:rPr>
+                <w:rFonts w:ascii="Helvetica" w:hAnsi="Helvetica" w:eastAsia="Helvetica" w:cs="Helvetica"/>
+                <w:sz w:val="4"/>
+                <w:szCs w:val="4"/>
+                <w:color w:val="000000"/>
+              </w:rPr>
+              <w:t xml:space="preserve">P-value</w:t>
+            </w:r>
+          </w:p>
+        </w:tc>
+        <w:tc>
+          <w:tcPr>
+            <w:tcBorders>
+              <w:bottom w:val="single" w:sz="8" w:space="0" w:color="000000"/>
+              <w:top w:val="single" w:sz="8" w:space="0" w:color="000000"/>
+            </w:tcBorders>
+            <w:shd w:val="clear" w:color="auto" w:fill="FFFFFF"/>
+            <w:tcMar>
+              <w:top w:w="0" w:type="dxa"/>
+              <w:bottom w:w="0" w:type="dxa"/>
+              <w:left w:w="0" w:type="dxa"/>
+              <w:right w:w="0" w:type="dxa"/>
+            </w:tcMar>
+            <w:vAlign w:val="center"/>
+          </w:tcPr>
+          <w:p>
+            <w:pPr>
+              <w:jc w:val="center"/>
+              <w:spacing w:after="100" w:before="100" w:line="240"/>
+              <w:ind w:firstLine="0" w:left="100" w:right="100"/>
+            </w:pPr>
+            <w:r xmlns:w="http://schemas.openxmlformats.org/wordprocessingml/2006/main" xmlns:wp="http://schemas.openxmlformats.org/drawingml/2006/wordprocessingDrawing" xmlns:r="http://schemas.openxmlformats.org/officeDocument/2006/relationships" xmlns:w14="http://schemas.microsoft.com/office/word/2010/wordml">
+              <w:rPr>
+                <w:rFonts w:ascii="Helvetica" w:hAnsi="Helvetica" w:eastAsia="Helvetica" w:cs="Helvetica"/>
+                <w:sz w:val="4"/>
+                <w:szCs w:val="4"/>
+                <w:color w:val="000000"/>
+              </w:rPr>
+              <w:t xml:space="preserve">FDR Corrected P-value</w:t>
+            </w:r>
+          </w:p>
+        </w:tc>
+      </w:tr>
+      <w:tr>
+        <w:trPr>
+          <w:cantSplit/>
+          <w:trHeight w:val="267" w:hRule="auto"/>
+        </w:trPr>
+        <w:tc>
+          <w:tcPr>
+            <w:tcBorders/>
+            <w:shd w:val="clear" w:color="auto" w:fill="FFFFFF"/>
+            <w:tcMar>
+              <w:top w:w="0" w:type="dxa"/>
+              <w:bottom w:w="0" w:type="dxa"/>
+              <w:left w:w="0" w:type="dxa"/>
+              <w:right w:w="0" w:type="dxa"/>
+            </w:tcMar>
+            <w:vAlign w:val="center"/>
+          </w:tcPr>
+          <w:p>
+            <w:pPr>
+              <w:jc w:val="left"/>
+              <w:spacing w:after="100" w:before="100" w:line="240"/>
+              <w:ind w:firstLine="0" w:left="100" w:right="100"/>
+            </w:pPr>
+            <w:r xmlns:w="http://schemas.openxmlformats.org/wordprocessingml/2006/main" xmlns:wp="http://schemas.openxmlformats.org/drawingml/2006/wordprocessingDrawing" xmlns:r="http://schemas.openxmlformats.org/officeDocument/2006/relationships" xmlns:w14="http://schemas.microsoft.com/office/word/2010/wordml">
+              <w:rPr>
+                <w:rFonts w:ascii="Helvetica" w:hAnsi="Helvetica" w:eastAsia="Helvetica" w:cs="Helvetica"/>
+                <w:sz w:val="4"/>
+                <w:szCs w:val="4"/>
+                <w:color w:val="000000"/>
+              </w:rPr>
+              <w:t xml:space="preserve"/>
+            </w:r>
+          </w:p>
+        </w:tc>
+        <w:tc>
+          <w:tcPr>
+            <w:tcBorders/>
+            <w:shd w:val="clear" w:color="auto" w:fill="FFFFFF"/>
+            <w:tcMar>
+              <w:top w:w="0" w:type="dxa"/>
+              <w:bottom w:w="0" w:type="dxa"/>
+              <w:left w:w="0" w:type="dxa"/>
+              <w:right w:w="0" w:type="dxa"/>
+            </w:tcMar>
+            <w:vAlign w:val="center"/>
+          </w:tcPr>
+          <w:p>
+            <w:pPr>
+              <w:jc w:val="left"/>
+              <w:spacing w:after="100" w:before="100" w:line="240"/>
+              <w:ind w:firstLine="0" w:left="100" w:right="100"/>
+            </w:pPr>
+            <w:r xmlns:w="http://schemas.openxmlformats.org/wordprocessingml/2006/main" xmlns:wp="http://schemas.openxmlformats.org/drawingml/2006/wordprocessingDrawing" xmlns:r="http://schemas.openxmlformats.org/officeDocument/2006/relationships" xmlns:w14="http://schemas.microsoft.com/office/word/2010/wordml">
+              <w:rPr>
+                <w:rFonts w:ascii="Helvetica" w:hAnsi="Helvetica" w:eastAsia="Helvetica" w:cs="Helvetica"/>
+                <w:sz w:val="4"/>
+                <w:szCs w:val="4"/>
+                <w:color w:val="000000"/>
+              </w:rPr>
+              <w:t xml:space="preserve"/>
+            </w:r>
+          </w:p>
+        </w:tc>
+        <w:tc>
+          <w:tcPr>
+            <w:tcBorders/>
+            <w:shd w:val="clear" w:color="auto" w:fill="FFFFFF"/>
+            <w:tcMar>
+              <w:top w:w="0" w:type="dxa"/>
+              <w:bottom w:w="0" w:type="dxa"/>
+              <w:left w:w="0" w:type="dxa"/>
+              <w:right w:w="0" w:type="dxa"/>
+            </w:tcMar>
+            <w:vAlign w:val="center"/>
+          </w:tcPr>
+          <w:p>
+            <w:pPr>
+              <w:jc w:val="center"/>
+              <w:spacing w:after="100" w:before="100" w:line="240"/>
+              <w:ind w:firstLine="0" w:left="100" w:right="100"/>
+            </w:pPr>
+            <w:r xmlns:w="http://schemas.openxmlformats.org/wordprocessingml/2006/main" xmlns:wp="http://schemas.openxmlformats.org/drawingml/2006/wordprocessingDrawing" xmlns:r="http://schemas.openxmlformats.org/officeDocument/2006/relationships" xmlns:w14="http://schemas.microsoft.com/office/word/2010/wordml">
+              <w:rPr>
+                <w:rFonts w:ascii="Helvetica" w:hAnsi="Helvetica" w:eastAsia="Helvetica" w:cs="Helvetica"/>
+                <w:sz w:val="4"/>
+                <w:szCs w:val="4"/>
+                <w:color w:val="000000"/>
+              </w:rPr>
+              <w:t xml:space="preserve"/>
+            </w:r>
+          </w:p>
+        </w:tc>
+        <w:tc>
+          <w:tcPr>
+            <w:tcBorders/>
+            <w:shd w:val="clear" w:color="auto" w:fill="FFFFFF"/>
+            <w:tcMar>
+              <w:top w:w="0" w:type="dxa"/>
+              <w:bottom w:w="0" w:type="dxa"/>
+              <w:left w:w="0" w:type="dxa"/>
+              <w:right w:w="0" w:type="dxa"/>
+            </w:tcMar>
+            <w:vAlign w:val="center"/>
+          </w:tcPr>
+          <w:p>
+            <w:pPr>
+              <w:jc w:val="center"/>
+              <w:spacing w:after="100" w:before="100" w:line="240"/>
+              <w:ind w:firstLine="0" w:left="100" w:right="100"/>
+            </w:pPr>
+            <w:r xmlns:w="http://schemas.openxmlformats.org/wordprocessingml/2006/main" xmlns:wp="http://schemas.openxmlformats.org/drawingml/2006/wordprocessingDrawing" xmlns:r="http://schemas.openxmlformats.org/officeDocument/2006/relationships" xmlns:w14="http://schemas.microsoft.com/office/word/2010/wordml">
+              <w:rPr>
+                <w:rFonts w:ascii="Helvetica" w:hAnsi="Helvetica" w:eastAsia="Helvetica" w:cs="Helvetica"/>
+                <w:sz w:val="4"/>
+                <w:szCs w:val="4"/>
+                <w:color w:val="000000"/>
+              </w:rPr>
+              <w:t xml:space="preserve"/>
+            </w:r>
+          </w:p>
+        </w:tc>
+        <w:tc>
+          <w:tcPr>
+            <w:tcBorders/>
+            <w:shd w:val="clear" w:color="auto" w:fill="FFFFFF"/>
+            <w:tcMar>
+              <w:top w:w="0" w:type="dxa"/>
+              <w:bottom w:w="0" w:type="dxa"/>
+              <w:left w:w="0" w:type="dxa"/>
+              <w:right w:w="0" w:type="dxa"/>
+            </w:tcMar>
+            <w:vAlign w:val="center"/>
+          </w:tcPr>
+          <w:p>
+            <w:pPr>
+              <w:jc w:val="center"/>
+              <w:spacing w:after="100" w:before="100" w:line="240"/>
+              <w:ind w:firstLine="0" w:left="100" w:right="100"/>
+            </w:pPr>
+            <w:r xmlns:w="http://schemas.openxmlformats.org/wordprocessingml/2006/main" xmlns:wp="http://schemas.openxmlformats.org/drawingml/2006/wordprocessingDrawing" xmlns:r="http://schemas.openxmlformats.org/officeDocument/2006/relationships" xmlns:w14="http://schemas.microsoft.com/office/word/2010/wordml">
+              <w:rPr>
+                <w:rFonts w:ascii="Helvetica" w:hAnsi="Helvetica" w:eastAsia="Helvetica" w:cs="Helvetica"/>
+                <w:sz w:val="4"/>
+                <w:szCs w:val="4"/>
+                <w:color w:val="000000"/>
+              </w:rPr>
+              <w:t xml:space="preserve"/>
+            </w:r>
+          </w:p>
+        </w:tc>
+        <w:tc>
+          <w:tcPr>
+            <w:tcBorders/>
+            <w:shd w:val="clear" w:color="auto" w:fill="FFFFFF"/>
+            <w:tcMar>
+              <w:top w:w="0" w:type="dxa"/>
+              <w:bottom w:w="0" w:type="dxa"/>
+              <w:left w:w="0" w:type="dxa"/>
+              <w:right w:w="0" w:type="dxa"/>
+            </w:tcMar>
+            <w:vAlign w:val="center"/>
+          </w:tcPr>
+          <w:p>
+            <w:pPr>
+              <w:jc w:val="center"/>
+              <w:spacing w:after="100" w:before="100" w:line="240"/>
+              <w:ind w:firstLine="0" w:left="100" w:right="100"/>
+            </w:pPr>
+            <w:r xmlns:w="http://schemas.openxmlformats.org/wordprocessingml/2006/main" xmlns:wp="http://schemas.openxmlformats.org/drawingml/2006/wordprocessingDrawing" xmlns:r="http://schemas.openxmlformats.org/officeDocument/2006/relationships" xmlns:w14="http://schemas.microsoft.com/office/word/2010/wordml">
+              <w:rPr>
+                <w:rFonts w:ascii="Helvetica" w:hAnsi="Helvetica" w:eastAsia="Helvetica" w:cs="Helvetica"/>
+                <w:sz w:val="4"/>
+                <w:szCs w:val="4"/>
+                <w:color w:val="000000"/>
+              </w:rPr>
+              <w:t xml:space="preserve"/>
+            </w:r>
+          </w:p>
+        </w:tc>
+        <w:tc>
+          <w:tcPr>
+            <w:tcBorders/>
+            <w:shd w:val="clear" w:color="auto" w:fill="FFFFFF"/>
+            <w:tcMar>
+              <w:top w:w="0" w:type="dxa"/>
+              <w:bottom w:w="0" w:type="dxa"/>
+              <w:left w:w="0" w:type="dxa"/>
+              <w:right w:w="0" w:type="dxa"/>
+            </w:tcMar>
+            <w:vAlign w:val="center"/>
+          </w:tcPr>
+          <w:p>
+            <w:pPr>
+              <w:jc w:val="center"/>
+              <w:spacing w:after="100" w:before="100" w:line="240"/>
+              <w:ind w:firstLine="0" w:left="100" w:right="100"/>
+            </w:pPr>
+            <w:r xmlns:w="http://schemas.openxmlformats.org/wordprocessingml/2006/main" xmlns:wp="http://schemas.openxmlformats.org/drawingml/2006/wordprocessingDrawing" xmlns:r="http://schemas.openxmlformats.org/officeDocument/2006/relationships" xmlns:w14="http://schemas.microsoft.com/office/word/2010/wordml">
+              <w:rPr>
+                <w:rFonts w:ascii="Helvetica" w:hAnsi="Helvetica" w:eastAsia="Helvetica" w:cs="Helvetica"/>
+                <w:sz w:val="4"/>
+                <w:szCs w:val="4"/>
+                <w:color w:val="000000"/>
+              </w:rPr>
+              <w:t xml:space="preserve"/>
+            </w:r>
+          </w:p>
+        </w:tc>
+        <w:tc>
+          <w:tcPr>
+            <w:tcBorders/>
+            <w:shd w:val="clear" w:color="auto" w:fill="FFFFFF"/>
+            <w:tcMar>
+              <w:top w:w="0" w:type="dxa"/>
+              <w:bottom w:w="0" w:type="dxa"/>
+              <w:left w:w="0" w:type="dxa"/>
+              <w:right w:w="0" w:type="dxa"/>
+            </w:tcMar>
+            <w:vAlign w:val="center"/>
+          </w:tcPr>
+          <w:p>
+            <w:pPr>
+              <w:jc w:val="center"/>
+              <w:spacing w:after="100" w:before="100" w:line="240"/>
+              <w:ind w:firstLine="0" w:left="100" w:right="100"/>
+            </w:pPr>
+            <w:r xmlns:w="http://schemas.openxmlformats.org/wordprocessingml/2006/main" xmlns:wp="http://schemas.openxmlformats.org/drawingml/2006/wordprocessingDrawing" xmlns:r="http://schemas.openxmlformats.org/officeDocument/2006/relationships" xmlns:w14="http://schemas.microsoft.com/office/word/2010/wordml">
+              <w:rPr>
+                <w:rFonts w:ascii="Helvetica" w:hAnsi="Helvetica" w:eastAsia="Helvetica" w:cs="Helvetica"/>
+                <w:sz w:val="4"/>
+                <w:szCs w:val="4"/>
+                <w:color w:val="000000"/>
+              </w:rPr>
+              <w:t xml:space="preserve"/>
+            </w:r>
+          </w:p>
+        </w:tc>
+        <w:tc>
+          <w:tcPr>
+            <w:tcBorders/>
+            <w:shd w:val="clear" w:color="auto" w:fill="FFFFFF"/>
+            <w:tcMar>
+              <w:top w:w="0" w:type="dxa"/>
+              <w:bottom w:w="0" w:type="dxa"/>
+              <w:left w:w="0" w:type="dxa"/>
+              <w:right w:w="0" w:type="dxa"/>
+            </w:tcMar>
+            <w:vAlign w:val="center"/>
+          </w:tcPr>
+          <w:p>
+            <w:pPr>
+              <w:jc w:val="center"/>
+              <w:spacing w:after="100" w:before="100" w:line="240"/>
+              <w:ind w:firstLine="0" w:left="100" w:right="100"/>
+            </w:pPr>
+            <w:r xmlns:w="http://schemas.openxmlformats.org/wordprocessingml/2006/main" xmlns:wp="http://schemas.openxmlformats.org/drawingml/2006/wordprocessingDrawing" xmlns:r="http://schemas.openxmlformats.org/officeDocument/2006/relationships" xmlns:w14="http://schemas.microsoft.com/office/word/2010/wordml">
+              <w:rPr>
+                <w:rFonts w:ascii="Helvetica" w:hAnsi="Helvetica" w:eastAsia="Helvetica" w:cs="Helvetica"/>
+                <w:sz w:val="4"/>
+                <w:szCs w:val="4"/>
+                <w:color w:val="000000"/>
+              </w:rPr>
+              <w:t xml:space="preserve"/>
+            </w:r>
+          </w:p>
+        </w:tc>
+        <w:tc>
+          <w:tcPr>
+            <w:tcBorders/>
+            <w:shd w:val="clear" w:color="auto" w:fill="FFFFFF"/>
+            <w:tcMar>
+              <w:top w:w="0" w:type="dxa"/>
+              <w:bottom w:w="0" w:type="dxa"/>
+              <w:left w:w="0" w:type="dxa"/>
+              <w:right w:w="0" w:type="dxa"/>
+            </w:tcMar>
+            <w:vAlign w:val="center"/>
+          </w:tcPr>
+          <w:p>
+            <w:pPr>
+              <w:jc w:val="center"/>
+              <w:spacing w:after="100" w:before="100" w:line="240"/>
+              <w:ind w:firstLine="0" w:left="100" w:right="100"/>
+            </w:pPr>
+            <w:r xmlns:w="http://schemas.openxmlformats.org/wordprocessingml/2006/main" xmlns:wp="http://schemas.openxmlformats.org/drawingml/2006/wordprocessingDrawing" xmlns:r="http://schemas.openxmlformats.org/officeDocument/2006/relationships" xmlns:w14="http://schemas.microsoft.com/office/word/2010/wordml">
+              <w:rPr>
+                <w:rFonts w:ascii="Helvetica" w:hAnsi="Helvetica" w:eastAsia="Helvetica" w:cs="Helvetica"/>
+                <w:sz w:val="4"/>
+                <w:szCs w:val="4"/>
+                <w:color w:val="000000"/>
+              </w:rPr>
+              <w:t xml:space="preserve"/>
+            </w:r>
+          </w:p>
+        </w:tc>
+        <w:tc>
+          <w:tcPr>
+            <w:tcBorders/>
+            <w:shd w:val="clear" w:color="auto" w:fill="FFFFFF"/>
+            <w:tcMar>
+              <w:top w:w="0" w:type="dxa"/>
+              <w:bottom w:w="0" w:type="dxa"/>
+              <w:left w:w="0" w:type="dxa"/>
+              <w:right w:w="0" w:type="dxa"/>
+            </w:tcMar>
+            <w:vAlign w:val="center"/>
+          </w:tcPr>
+          <w:p>
+            <w:pPr>
+              <w:jc w:val="center"/>
+              <w:spacing w:after="100" w:before="100" w:line="240"/>
+              <w:ind w:firstLine="0" w:left="100" w:right="100"/>
+            </w:pPr>
+            <w:r xmlns:w="http://schemas.openxmlformats.org/wordprocessingml/2006/main" xmlns:wp="http://schemas.openxmlformats.org/drawingml/2006/wordprocessingDrawing" xmlns:r="http://schemas.openxmlformats.org/officeDocument/2006/relationships" xmlns:w14="http://schemas.microsoft.com/office/word/2010/wordml">
+              <w:rPr>
+                <w:rFonts w:ascii="Helvetica" w:hAnsi="Helvetica" w:eastAsia="Helvetica" w:cs="Helvetica"/>
+                <w:sz w:val="4"/>
+                <w:szCs w:val="4"/>
+                <w:color w:val="000000"/>
+              </w:rPr>
+              <w:t xml:space="preserve"/>
+            </w:r>
+          </w:p>
+        </w:tc>
+        <w:tc>
+          <w:tcPr>
+            <w:tcBorders/>
+            <w:shd w:val="clear" w:color="auto" w:fill="FFFFFF"/>
+            <w:tcMar>
+              <w:top w:w="0" w:type="dxa"/>
+              <w:bottom w:w="0" w:type="dxa"/>
+              <w:left w:w="0" w:type="dxa"/>
+              <w:right w:w="0" w:type="dxa"/>
+            </w:tcMar>
+            <w:vAlign w:val="center"/>
+          </w:tcPr>
+          <w:p>
+            <w:pPr>
+              <w:jc w:val="center"/>
+              <w:spacing w:after="100" w:before="100" w:line="240"/>
+              <w:ind w:firstLine="0" w:left="100" w:right="100"/>
+            </w:pPr>
+            <w:r xmlns:w="http://schemas.openxmlformats.org/wordprocessingml/2006/main" xmlns:wp="http://schemas.openxmlformats.org/drawingml/2006/wordprocessingDrawing" xmlns:r="http://schemas.openxmlformats.org/officeDocument/2006/relationships" xmlns:w14="http://schemas.microsoft.com/office/word/2010/wordml">
+              <w:rPr>
+                <w:rFonts w:ascii="Helvetica" w:hAnsi="Helvetica" w:eastAsia="Helvetica" w:cs="Helvetica"/>
+                <w:sz w:val="4"/>
+                <w:szCs w:val="4"/>
+                <w:color w:val="000000"/>
+              </w:rPr>
+              <w:t xml:space="preserve"/>
+            </w:r>
+          </w:p>
+        </w:tc>
+        <w:tc>
+          <w:tcPr>
+            <w:tcBorders/>
+            <w:shd w:val="clear" w:color="auto" w:fill="FFFFFF"/>
+            <w:tcMar>
+              <w:top w:w="0" w:type="dxa"/>
+              <w:bottom w:w="0" w:type="dxa"/>
+              <w:left w:w="0" w:type="dxa"/>
+              <w:right w:w="0" w:type="dxa"/>
+            </w:tcMar>
+            <w:vAlign w:val="center"/>
+          </w:tcPr>
+          <w:p>
+            <w:pPr>
+              <w:jc w:val="center"/>
+              <w:spacing w:after="100" w:before="100" w:line="240"/>
+              <w:ind w:firstLine="0" w:left="100" w:right="100"/>
+            </w:pPr>
+            <w:r xmlns:w="http://schemas.openxmlformats.org/wordprocessingml/2006/main" xmlns:wp="http://schemas.openxmlformats.org/drawingml/2006/wordprocessingDrawing" xmlns:r="http://schemas.openxmlformats.org/officeDocument/2006/relationships" xmlns:w14="http://schemas.microsoft.com/office/word/2010/wordml">
+              <w:rPr>
+                <w:rFonts w:ascii="Helvetica" w:hAnsi="Helvetica" w:eastAsia="Helvetica" w:cs="Helvetica"/>
+                <w:sz w:val="4"/>
+                <w:szCs w:val="4"/>
+                <w:color w:val="000000"/>
+              </w:rPr>
+              <w:t xml:space="preserve"/>
+            </w:r>
+          </w:p>
+        </w:tc>
+        <w:tc>
+          <w:tcPr>
+            <w:tcBorders/>
+            <w:shd w:val="clear" w:color="auto" w:fill="FFFFFF"/>
+            <w:tcMar>
+              <w:top w:w="0" w:type="dxa"/>
+              <w:bottom w:w="0" w:type="dxa"/>
+              <w:left w:w="0" w:type="dxa"/>
+              <w:right w:w="0" w:type="dxa"/>
+            </w:tcMar>
+            <w:vAlign w:val="center"/>
+          </w:tcPr>
+          <w:p>
+            <w:pPr>
+              <w:jc w:val="center"/>
+              <w:spacing w:after="100" w:before="100" w:line="240"/>
+              <w:ind w:firstLine="0" w:left="100" w:right="100"/>
+            </w:pPr>
+            <w:r xmlns:w="http://schemas.openxmlformats.org/wordprocessingml/2006/main" xmlns:wp="http://schemas.openxmlformats.org/drawingml/2006/wordprocessingDrawing" xmlns:r="http://schemas.openxmlformats.org/officeDocument/2006/relationships" xmlns:w14="http://schemas.microsoft.com/office/word/2010/wordml">
+              <w:rPr>
+                <w:rFonts w:ascii="Helvetica" w:hAnsi="Helvetica" w:eastAsia="Helvetica" w:cs="Helvetica"/>
+                <w:sz w:val="4"/>
+                <w:szCs w:val="4"/>
+                <w:color w:val="000000"/>
+              </w:rPr>
+              <w:t xml:space="preserve"/>
+            </w:r>
+          </w:p>
+        </w:tc>
+        <w:tc>
+          <w:tcPr>
+            <w:tcBorders/>
+            <w:shd w:val="clear" w:color="auto" w:fill="FFFFFF"/>
+            <w:tcMar>
+              <w:top w:w="0" w:type="dxa"/>
+              <w:bottom w:w="0" w:type="dxa"/>
+              <w:left w:w="0" w:type="dxa"/>
+              <w:right w:w="0" w:type="dxa"/>
+            </w:tcMar>
+            <w:vAlign w:val="center"/>
+          </w:tcPr>
+          <w:p>
+            <w:pPr>
+              <w:jc w:val="center"/>
+              <w:spacing w:after="100" w:before="100" w:line="240"/>
+              <w:ind w:firstLine="0" w:left="100" w:right="100"/>
+            </w:pPr>
+            <w:r xmlns:w="http://schemas.openxmlformats.org/wordprocessingml/2006/main" xmlns:wp="http://schemas.openxmlformats.org/drawingml/2006/wordprocessingDrawing" xmlns:r="http://schemas.openxmlformats.org/officeDocument/2006/relationships" xmlns:w14="http://schemas.microsoft.com/office/word/2010/wordml">
+              <w:rPr>
+                <w:rFonts w:ascii="Helvetica" w:hAnsi="Helvetica" w:eastAsia="Helvetica" w:cs="Helvetica"/>
+                <w:sz w:val="4"/>
+                <w:szCs w:val="4"/>
+                <w:color w:val="000000"/>
+              </w:rPr>
+              <w:t xml:space="preserve"/>
+            </w:r>
+          </w:p>
+        </w:tc>
+      </w:tr>
+      <w:tr>
+        <w:trPr>
+          <w:cantSplit/>
+          <w:trHeight w:val="267" w:hRule="auto"/>
+        </w:trPr>
+        <w:tc>
+          <w:tcPr>
+            <w:tcBorders/>
+            <w:shd w:val="clear" w:color="auto" w:fill="FFFFFF"/>
+            <w:tcMar>
+              <w:top w:w="0" w:type="dxa"/>
+              <w:bottom w:w="0" w:type="dxa"/>
+              <w:left w:w="0" w:type="dxa"/>
+              <w:right w:w="0" w:type="dxa"/>
+            </w:tcMar>
+            <w:vAlign w:val="center"/>
+          </w:tcPr>
+          <w:p>
+            <w:pPr>
+              <w:jc w:val="left"/>
+              <w:spacing w:after="100" w:before="100" w:line="240"/>
+              <w:ind w:firstLine="0" w:left="100" w:right="100"/>
+            </w:pPr>
+            <w:r xmlns:w="http://schemas.openxmlformats.org/wordprocessingml/2006/main" xmlns:wp="http://schemas.openxmlformats.org/drawingml/2006/wordprocessingDrawing" xmlns:r="http://schemas.openxmlformats.org/officeDocument/2006/relationships" xmlns:w14="http://schemas.microsoft.com/office/word/2010/wordml">
+              <w:rPr>
+                <w:rFonts w:ascii="Helvetica" w:hAnsi="Helvetica" w:eastAsia="Helvetica" w:cs="Helvetica"/>
+                <w:sz w:val="4"/>
+                <w:szCs w:val="4"/>
+                <w:color w:val="000000"/>
+              </w:rPr>
+              <w:t xml:space="preserve"/>
+            </w:r>
+          </w:p>
+        </w:tc>
+        <w:tc>
+          <w:tcPr>
+            <w:tcBorders/>
+            <w:shd w:val="clear" w:color="auto" w:fill="FFFFFF"/>
+            <w:tcMar>
+              <w:top w:w="0" w:type="dxa"/>
+              <w:bottom w:w="0" w:type="dxa"/>
+              <w:left w:w="0" w:type="dxa"/>
+              <w:right w:w="0" w:type="dxa"/>
+            </w:tcMar>
+            <w:vAlign w:val="center"/>
+          </w:tcPr>
+          <w:p>
+            <w:pPr>
+              <w:jc w:val="left"/>
+              <w:spacing w:after="100" w:before="100" w:line="240"/>
+              <w:ind w:firstLine="0" w:left="100" w:right="100"/>
+            </w:pPr>
+            <w:r xmlns:w="http://schemas.openxmlformats.org/wordprocessingml/2006/main" xmlns:wp="http://schemas.openxmlformats.org/drawingml/2006/wordprocessingDrawing" xmlns:r="http://schemas.openxmlformats.org/officeDocument/2006/relationships" xmlns:w14="http://schemas.microsoft.com/office/word/2010/wordml">
+              <w:rPr>
+                <w:rFonts w:ascii="Helvetica" w:hAnsi="Helvetica" w:eastAsia="Helvetica" w:cs="Helvetica"/>
+                <w:sz w:val="4"/>
+                <w:szCs w:val="4"/>
+                <w:color w:val="000000"/>
+              </w:rPr>
+              <w:t xml:space="preserve"/>
+            </w:r>
+          </w:p>
+        </w:tc>
+        <w:tc>
+          <w:tcPr>
+            <w:tcBorders/>
+            <w:shd w:val="clear" w:color="auto" w:fill="FFFFFF"/>
+            <w:tcMar>
+              <w:top w:w="0" w:type="dxa"/>
+              <w:bottom w:w="0" w:type="dxa"/>
+              <w:left w:w="0" w:type="dxa"/>
+              <w:right w:w="0" w:type="dxa"/>
+            </w:tcMar>
+            <w:vAlign w:val="center"/>
+          </w:tcPr>
+          <w:p>
+            <w:pPr>
+              <w:jc w:val="center"/>
+              <w:spacing w:after="100" w:before="100" w:line="240"/>
+              <w:ind w:firstLine="0" w:left="100" w:right="100"/>
+            </w:pPr>
+            <w:r xmlns:w="http://schemas.openxmlformats.org/wordprocessingml/2006/main" xmlns:wp="http://schemas.openxmlformats.org/drawingml/2006/wordprocessingDrawing" xmlns:r="http://schemas.openxmlformats.org/officeDocument/2006/relationships" xmlns:w14="http://schemas.microsoft.com/office/word/2010/wordml">
+              <w:rPr>
+                <w:rFonts w:ascii="Helvetica" w:hAnsi="Helvetica" w:eastAsia="Helvetica" w:cs="Helvetica"/>
+                <w:sz w:val="4"/>
+                <w:szCs w:val="4"/>
+                <w:color w:val="000000"/>
+              </w:rPr>
+              <w:t xml:space="preserve"/>
+            </w:r>
+          </w:p>
+        </w:tc>
+        <w:tc>
+          <w:tcPr>
+            <w:tcBorders/>
+            <w:shd w:val="clear" w:color="auto" w:fill="FFFFFF"/>
+            <w:tcMar>
+              <w:top w:w="0" w:type="dxa"/>
+              <w:bottom w:w="0" w:type="dxa"/>
+              <w:left w:w="0" w:type="dxa"/>
+              <w:right w:w="0" w:type="dxa"/>
+            </w:tcMar>
+            <w:vAlign w:val="center"/>
+          </w:tcPr>
+          <w:p>
+            <w:pPr>
+              <w:jc w:val="center"/>
+              <w:spacing w:after="100" w:before="100" w:line="240"/>
+              <w:ind w:firstLine="0" w:left="100" w:right="100"/>
+            </w:pPr>
+            <w:r xmlns:w="http://schemas.openxmlformats.org/wordprocessingml/2006/main" xmlns:wp="http://schemas.openxmlformats.org/drawingml/2006/wordprocessingDrawing" xmlns:r="http://schemas.openxmlformats.org/officeDocument/2006/relationships" xmlns:w14="http://schemas.microsoft.com/office/word/2010/wordml">
+              <w:rPr>
+                <w:rFonts w:ascii="Helvetica" w:hAnsi="Helvetica" w:eastAsia="Helvetica" w:cs="Helvetica"/>
+                <w:sz w:val="4"/>
+                <w:szCs w:val="4"/>
+                <w:color w:val="000000"/>
+              </w:rPr>
+              <w:t xml:space="preserve"/>
+            </w:r>
+          </w:p>
+        </w:tc>
+        <w:tc>
+          <w:tcPr>
+            <w:tcBorders/>
+            <w:shd w:val="clear" w:color="auto" w:fill="FFFFFF"/>
+            <w:tcMar>
+              <w:top w:w="0" w:type="dxa"/>
+              <w:bottom w:w="0" w:type="dxa"/>
+              <w:left w:w="0" w:type="dxa"/>
+              <w:right w:w="0" w:type="dxa"/>
+            </w:tcMar>
+            <w:vAlign w:val="center"/>
+          </w:tcPr>
+          <w:p>
+            <w:pPr>
+              <w:jc w:val="center"/>
+              <w:spacing w:after="100" w:before="100" w:line="240"/>
+              <w:ind w:firstLine="0" w:left="100" w:right="100"/>
+            </w:pPr>
+            <w:r xmlns:w="http://schemas.openxmlformats.org/wordprocessingml/2006/main" xmlns:wp="http://schemas.openxmlformats.org/drawingml/2006/wordprocessingDrawing" xmlns:r="http://schemas.openxmlformats.org/officeDocument/2006/relationships" xmlns:w14="http://schemas.microsoft.com/office/word/2010/wordml">
+              <w:rPr>
+                <w:rFonts w:ascii="Helvetica" w:hAnsi="Helvetica" w:eastAsia="Helvetica" w:cs="Helvetica"/>
+                <w:sz w:val="4"/>
+                <w:szCs w:val="4"/>
+                <w:color w:val="000000"/>
+              </w:rPr>
+              <w:t xml:space="preserve"/>
+            </w:r>
+          </w:p>
+        </w:tc>
+        <w:tc>
+          <w:tcPr>
+            <w:tcBorders/>
+            <w:shd w:val="clear" w:color="auto" w:fill="FFFFFF"/>
+            <w:tcMar>
+              <w:top w:w="0" w:type="dxa"/>
+              <w:bottom w:w="0" w:type="dxa"/>
+              <w:left w:w="0" w:type="dxa"/>
+              <w:right w:w="0" w:type="dxa"/>
+            </w:tcMar>
+            <w:vAlign w:val="center"/>
+          </w:tcPr>
+          <w:p>
+            <w:pPr>
+              <w:jc w:val="center"/>
+              <w:spacing w:after="100" w:before="100" w:line="240"/>
+              <w:ind w:firstLine="0" w:left="100" w:right="100"/>
+            </w:pPr>
+            <w:r xmlns:w="http://schemas.openxmlformats.org/wordprocessingml/2006/main" xmlns:wp="http://schemas.openxmlformats.org/drawingml/2006/wordprocessingDrawing" xmlns:r="http://schemas.openxmlformats.org/officeDocument/2006/relationships" xmlns:w14="http://schemas.microsoft.com/office/word/2010/wordml">
+              <w:rPr>
+                <w:rFonts w:ascii="Helvetica" w:hAnsi="Helvetica" w:eastAsia="Helvetica" w:cs="Helvetica"/>
+                <w:sz w:val="4"/>
+                <w:szCs w:val="4"/>
+                <w:color w:val="000000"/>
+              </w:rPr>
+              <w:t xml:space="preserve"/>
+            </w:r>
+          </w:p>
+        </w:tc>
+        <w:tc>
+          <w:tcPr>
+            <w:tcBorders/>
+            <w:shd w:val="clear" w:color="auto" w:fill="FFFFFF"/>
+            <w:tcMar>
+              <w:top w:w="0" w:type="dxa"/>
+              <w:bottom w:w="0" w:type="dxa"/>
+              <w:left w:w="0" w:type="dxa"/>
+              <w:right w:w="0" w:type="dxa"/>
+            </w:tcMar>
+            <w:vAlign w:val="center"/>
+          </w:tcPr>
+          <w:p>
+            <w:pPr>
+              <w:jc w:val="center"/>
+              <w:spacing w:after="100" w:before="100" w:line="240"/>
+              <w:ind w:firstLine="0" w:left="100" w:right="100"/>
+            </w:pPr>
+            <w:r xmlns:w="http://schemas.openxmlformats.org/wordprocessingml/2006/main" xmlns:wp="http://schemas.openxmlformats.org/drawingml/2006/wordprocessingDrawing" xmlns:r="http://schemas.openxmlformats.org/officeDocument/2006/relationships" xmlns:w14="http://schemas.microsoft.com/office/word/2010/wordml">
+              <w:rPr>
+                <w:rFonts w:ascii="Helvetica" w:hAnsi="Helvetica" w:eastAsia="Helvetica" w:cs="Helvetica"/>
+                <w:sz w:val="4"/>
+                <w:szCs w:val="4"/>
+                <w:color w:val="000000"/>
+              </w:rPr>
+              <w:t xml:space="preserve"/>
+            </w:r>
+          </w:p>
+        </w:tc>
+        <w:tc>
+          <w:tcPr>
+            <w:tcBorders/>
+            <w:shd w:val="clear" w:color="auto" w:fill="FFFFFF"/>
+            <w:tcMar>
+              <w:top w:w="0" w:type="dxa"/>
+              <w:bottom w:w="0" w:type="dxa"/>
+              <w:left w:w="0" w:type="dxa"/>
+              <w:right w:w="0" w:type="dxa"/>
+            </w:tcMar>
+            <w:vAlign w:val="center"/>
+          </w:tcPr>
+          <w:p>
+            <w:pPr>
+              <w:jc w:val="center"/>
+              <w:spacing w:after="100" w:before="100" w:line="240"/>
+              <w:ind w:firstLine="0" w:left="100" w:right="100"/>
+            </w:pPr>
+            <w:r xmlns:w="http://schemas.openxmlformats.org/wordprocessingml/2006/main" xmlns:wp="http://schemas.openxmlformats.org/drawingml/2006/wordprocessingDrawing" xmlns:r="http://schemas.openxmlformats.org/officeDocument/2006/relationships" xmlns:w14="http://schemas.microsoft.com/office/word/2010/wordml">
+              <w:rPr>
+                <w:rFonts w:ascii="Helvetica" w:hAnsi="Helvetica" w:eastAsia="Helvetica" w:cs="Helvetica"/>
+                <w:sz w:val="4"/>
+                <w:szCs w:val="4"/>
+                <w:color w:val="000000"/>
+              </w:rPr>
+              <w:t xml:space="preserve"/>
+            </w:r>
+          </w:p>
+        </w:tc>
+        <w:tc>
+          <w:tcPr>
+            <w:tcBorders/>
+            <w:shd w:val="clear" w:color="auto" w:fill="FFFFFF"/>
+            <w:tcMar>
+              <w:top w:w="0" w:type="dxa"/>
+              <w:bottom w:w="0" w:type="dxa"/>
+              <w:left w:w="0" w:type="dxa"/>
+              <w:right w:w="0" w:type="dxa"/>
+            </w:tcMar>
+            <w:vAlign w:val="center"/>
+          </w:tcPr>
+          <w:p>
+            <w:pPr>
+              <w:jc w:val="center"/>
+              <w:spacing w:after="100" w:before="100" w:line="240"/>
+              <w:ind w:firstLine="0" w:left="100" w:right="100"/>
+            </w:pPr>
+            <w:r xmlns:w="http://schemas.openxmlformats.org/wordprocessingml/2006/main" xmlns:wp="http://schemas.openxmlformats.org/drawingml/2006/wordprocessingDrawing" xmlns:r="http://schemas.openxmlformats.org/officeDocument/2006/relationships" xmlns:w14="http://schemas.microsoft.com/office/word/2010/wordml">
+              <w:rPr>
+                <w:rFonts w:ascii="Helvetica" w:hAnsi="Helvetica" w:eastAsia="Helvetica" w:cs="Helvetica"/>
+                <w:sz w:val="4"/>
+                <w:szCs w:val="4"/>
+                <w:color w:val="000000"/>
+              </w:rPr>
+              <w:t xml:space="preserve"/>
+            </w:r>
+          </w:p>
+        </w:tc>
+        <w:tc>
+          <w:tcPr>
+            <w:tcBorders/>
+            <w:shd w:val="clear" w:color="auto" w:fill="FFFFFF"/>
+            <w:tcMar>
+              <w:top w:w="0" w:type="dxa"/>
+              <w:bottom w:w="0" w:type="dxa"/>
+              <w:left w:w="0" w:type="dxa"/>
+              <w:right w:w="0" w:type="dxa"/>
+            </w:tcMar>
+            <w:vAlign w:val="center"/>
+          </w:tcPr>
+          <w:p>
+            <w:pPr>
+              <w:jc w:val="center"/>
+              <w:spacing w:after="100" w:before="100" w:line="240"/>
+              <w:ind w:firstLine="0" w:left="100" w:right="100"/>
+            </w:pPr>
+            <w:r xmlns:w="http://schemas.openxmlformats.org/wordprocessingml/2006/main" xmlns:wp="http://schemas.openxmlformats.org/drawingml/2006/wordprocessingDrawing" xmlns:r="http://schemas.openxmlformats.org/officeDocument/2006/relationships" xmlns:w14="http://schemas.microsoft.com/office/word/2010/wordml">
+              <w:rPr>
+                <w:rFonts w:ascii="Helvetica" w:hAnsi="Helvetica" w:eastAsia="Helvetica" w:cs="Helvetica"/>
+                <w:sz w:val="4"/>
+                <w:szCs w:val="4"/>
+                <w:color w:val="000000"/>
+              </w:rPr>
+              <w:t xml:space="preserve"/>
+            </w:r>
+          </w:p>
+        </w:tc>
+        <w:tc>
+          <w:tcPr>
+            <w:tcBorders/>
+            <w:shd w:val="clear" w:color="auto" w:fill="FFFFFF"/>
+            <w:tcMar>
+              <w:top w:w="0" w:type="dxa"/>
+              <w:bottom w:w="0" w:type="dxa"/>
+              <w:left w:w="0" w:type="dxa"/>
+              <w:right w:w="0" w:type="dxa"/>
+            </w:tcMar>
+            <w:vAlign w:val="center"/>
+          </w:tcPr>
+          <w:p>
+            <w:pPr>
+              <w:jc w:val="center"/>
+              <w:spacing w:after="100" w:before="100" w:line="240"/>
+              <w:ind w:firstLine="0" w:left="100" w:right="100"/>
+            </w:pPr>
+            <w:r xmlns:w="http://schemas.openxmlformats.org/wordprocessingml/2006/main" xmlns:wp="http://schemas.openxmlformats.org/drawingml/2006/wordprocessingDrawing" xmlns:r="http://schemas.openxmlformats.org/officeDocument/2006/relationships" xmlns:w14="http://schemas.microsoft.com/office/word/2010/wordml">
+              <w:rPr>
+                <w:rFonts w:ascii="Helvetica" w:hAnsi="Helvetica" w:eastAsia="Helvetica" w:cs="Helvetica"/>
+                <w:sz w:val="4"/>
+                <w:szCs w:val="4"/>
+                <w:color w:val="000000"/>
+              </w:rPr>
+              <w:t xml:space="preserve"/>
+            </w:r>
+          </w:p>
+        </w:tc>
+        <w:tc>
+          <w:tcPr>
+            <w:tcBorders/>
+            <w:shd w:val="clear" w:color="auto" w:fill="FFFFFF"/>
+            <w:tcMar>
+              <w:top w:w="0" w:type="dxa"/>
+              <w:bottom w:w="0" w:type="dxa"/>
+              <w:left w:w="0" w:type="dxa"/>
+              <w:right w:w="0" w:type="dxa"/>
+            </w:tcMar>
+            <w:vAlign w:val="center"/>
+          </w:tcPr>
+          <w:p>
+            <w:pPr>
+              <w:jc w:val="center"/>
+              <w:spacing w:after="100" w:before="100" w:line="240"/>
+              <w:ind w:firstLine="0" w:left="100" w:right="100"/>
+            </w:pPr>
+            <w:r xmlns:w="http://schemas.openxmlformats.org/wordprocessingml/2006/main" xmlns:wp="http://schemas.openxmlformats.org/drawingml/2006/wordprocessingDrawing" xmlns:r="http://schemas.openxmlformats.org/officeDocument/2006/relationships" xmlns:w14="http://schemas.microsoft.com/office/word/2010/wordml">
+              <w:rPr>
+                <w:rFonts w:ascii="Helvetica" w:hAnsi="Helvetica" w:eastAsia="Helvetica" w:cs="Helvetica"/>
+                <w:sz w:val="4"/>
+                <w:szCs w:val="4"/>
+                <w:color w:val="000000"/>
+              </w:rPr>
+              <w:t xml:space="preserve"/>
+            </w:r>
+          </w:p>
+        </w:tc>
+        <w:tc>
+          <w:tcPr>
+            <w:tcBorders/>
+            <w:shd w:val="clear" w:color="auto" w:fill="FFFFFF"/>
+            <w:tcMar>
+              <w:top w:w="0" w:type="dxa"/>
+              <w:bottom w:w="0" w:type="dxa"/>
+              <w:left w:w="0" w:type="dxa"/>
+              <w:right w:w="0" w:type="dxa"/>
+            </w:tcMar>
+            <w:vAlign w:val="center"/>
+          </w:tcPr>
+          <w:p>
+            <w:pPr>
+              <w:jc w:val="center"/>
+              <w:spacing w:after="100" w:before="100" w:line="240"/>
+              <w:ind w:firstLine="0" w:left="100" w:right="100"/>
+            </w:pPr>
+            <w:r xmlns:w="http://schemas.openxmlformats.org/wordprocessingml/2006/main" xmlns:wp="http://schemas.openxmlformats.org/drawingml/2006/wordprocessingDrawing" xmlns:r="http://schemas.openxmlformats.org/officeDocument/2006/relationships" xmlns:w14="http://schemas.microsoft.com/office/word/2010/wordml">
+              <w:rPr>
+                <w:rFonts w:ascii="Helvetica" w:hAnsi="Helvetica" w:eastAsia="Helvetica" w:cs="Helvetica"/>
+                <w:sz w:val="4"/>
+                <w:szCs w:val="4"/>
+                <w:color w:val="000000"/>
+              </w:rPr>
+              <w:t xml:space="preserve"/>
+            </w:r>
+          </w:p>
+        </w:tc>
+        <w:tc>
+          <w:tcPr>
+            <w:tcBorders/>
+            <w:shd w:val="clear" w:color="auto" w:fill="FFFFFF"/>
+            <w:tcMar>
+              <w:top w:w="0" w:type="dxa"/>
+              <w:bottom w:w="0" w:type="dxa"/>
+              <w:left w:w="0" w:type="dxa"/>
+              <w:right w:w="0" w:type="dxa"/>
+            </w:tcMar>
+            <w:vAlign w:val="center"/>
+          </w:tcPr>
+          <w:p>
+            <w:pPr>
+              <w:jc w:val="center"/>
+              <w:spacing w:after="100" w:before="100" w:line="240"/>
+              <w:ind w:firstLine="0" w:left="100" w:right="100"/>
+            </w:pPr>
+            <w:r xmlns:w="http://schemas.openxmlformats.org/wordprocessingml/2006/main" xmlns:wp="http://schemas.openxmlformats.org/drawingml/2006/wordprocessingDrawing" xmlns:r="http://schemas.openxmlformats.org/officeDocument/2006/relationships" xmlns:w14="http://schemas.microsoft.com/office/word/2010/wordml">
+              <w:rPr>
+                <w:rFonts w:ascii="Helvetica" w:hAnsi="Helvetica" w:eastAsia="Helvetica" w:cs="Helvetica"/>
+                <w:sz w:val="4"/>
+                <w:szCs w:val="4"/>
+                <w:color w:val="000000"/>
+              </w:rPr>
+              <w:t xml:space="preserve"/>
+            </w:r>
+          </w:p>
+        </w:tc>
+        <w:tc>
+          <w:tcPr>
+            <w:tcBorders/>
+            <w:shd w:val="clear" w:color="auto" w:fill="FFFFFF"/>
+            <w:tcMar>
+              <w:top w:w="0" w:type="dxa"/>
+              <w:bottom w:w="0" w:type="dxa"/>
+              <w:left w:w="0" w:type="dxa"/>
+              <w:right w:w="0" w:type="dxa"/>
+            </w:tcMar>
+            <w:vAlign w:val="center"/>
+          </w:tcPr>
+          <w:p>
+            <w:pPr>
+              <w:jc w:val="center"/>
+              <w:spacing w:after="100" w:before="100" w:line="240"/>
+              <w:ind w:firstLine="0" w:left="100" w:right="100"/>
+            </w:pPr>
+            <w:r xmlns:w="http://schemas.openxmlformats.org/wordprocessingml/2006/main" xmlns:wp="http://schemas.openxmlformats.org/drawingml/2006/wordprocessingDrawing" xmlns:r="http://schemas.openxmlformats.org/officeDocument/2006/relationships" xmlns:w14="http://schemas.microsoft.com/office/word/2010/wordml">
+              <w:rPr>
+                <w:rFonts w:ascii="Helvetica" w:hAnsi="Helvetica" w:eastAsia="Helvetica" w:cs="Helvetica"/>
+                <w:sz w:val="4"/>
+                <w:szCs w:val="4"/>
+                <w:color w:val="000000"/>
+              </w:rPr>
+              <w:t xml:space="preserve"/>
+            </w:r>
+          </w:p>
+        </w:tc>
+      </w:tr>
+      <w:tr>
+        <w:trPr>
+          <w:cantSplit/>
+          <w:trHeight w:val="267" w:hRule="auto"/>
+        </w:trPr>
+        <w:tc>
+          <w:tcPr>
+            <w:tcBorders/>
+            <w:shd w:val="clear" w:color="auto" w:fill="FFFFFF"/>
+            <w:tcMar>
+              <w:top w:w="0" w:type="dxa"/>
+              <w:bottom w:w="0" w:type="dxa"/>
+              <w:left w:w="0" w:type="dxa"/>
+              <w:right w:w="0" w:type="dxa"/>
+            </w:tcMar>
+            <w:vAlign w:val="center"/>
+          </w:tcPr>
+          <w:p>
+            <w:pPr>
+              <w:jc w:val="left"/>
+              <w:spacing w:after="100" w:before="100" w:line="240"/>
+              <w:ind w:firstLine="0" w:left="100" w:right="100"/>
+            </w:pPr>
+            <w:r xmlns:w="http://schemas.openxmlformats.org/wordprocessingml/2006/main" xmlns:wp="http://schemas.openxmlformats.org/drawingml/2006/wordprocessingDrawing" xmlns:r="http://schemas.openxmlformats.org/officeDocument/2006/relationships" xmlns:w14="http://schemas.microsoft.com/office/word/2010/wordml">
+              <w:rPr>
+                <w:rFonts w:ascii="Helvetica" w:hAnsi="Helvetica" w:eastAsia="Helvetica" w:cs="Helvetica"/>
+                <w:sz w:val="4"/>
+                <w:szCs w:val="4"/>
+                <w:color w:val="000000"/>
+              </w:rPr>
+              <w:t xml:space="preserve"/>
+            </w:r>
+          </w:p>
+        </w:tc>
+        <w:tc>
+          <w:tcPr>
+            <w:tcBorders/>
+            <w:shd w:val="clear" w:color="auto" w:fill="FFFFFF"/>
+            <w:tcMar>
+              <w:top w:w="0" w:type="dxa"/>
+              <w:bottom w:w="0" w:type="dxa"/>
+              <w:left w:w="0" w:type="dxa"/>
+              <w:right w:w="0" w:type="dxa"/>
+            </w:tcMar>
+            <w:vAlign w:val="center"/>
+          </w:tcPr>
+          <w:p>
+            <w:pPr>
+              <w:jc w:val="left"/>
+              <w:spacing w:after="100" w:before="100" w:line="240"/>
+              <w:ind w:firstLine="0" w:left="100" w:right="100"/>
+            </w:pPr>
+            <w:r xmlns:w="http://schemas.openxmlformats.org/wordprocessingml/2006/main" xmlns:wp="http://schemas.openxmlformats.org/drawingml/2006/wordprocessingDrawing" xmlns:r="http://schemas.openxmlformats.org/officeDocument/2006/relationships" xmlns:w14="http://schemas.microsoft.com/office/word/2010/wordml">
+              <w:rPr>
+                <w:rFonts w:ascii="Helvetica" w:hAnsi="Helvetica" w:eastAsia="Helvetica" w:cs="Helvetica"/>
+                <w:sz w:val="4"/>
+                <w:szCs w:val="4"/>
+                <w:color w:val="000000"/>
+              </w:rPr>
+              <w:t xml:space="preserve"/>
+            </w:r>
+          </w:p>
+        </w:tc>
+        <w:tc>
+          <w:tcPr>
+            <w:tcBorders/>
+            <w:shd w:val="clear" w:color="auto" w:fill="FFFFFF"/>
+            <w:tcMar>
+              <w:top w:w="0" w:type="dxa"/>
+              <w:bottom w:w="0" w:type="dxa"/>
+              <w:left w:w="0" w:type="dxa"/>
+              <w:right w:w="0" w:type="dxa"/>
+            </w:tcMar>
+            <w:vAlign w:val="center"/>
+          </w:tcPr>
+          <w:p>
+            <w:pPr>
+              <w:jc w:val="center"/>
+              <w:spacing w:after="100" w:before="100" w:line="240"/>
+              <w:ind w:firstLine="0" w:left="100" w:right="100"/>
+            </w:pPr>
+            <w:r xmlns:w="http://schemas.openxmlformats.org/wordprocessingml/2006/main" xmlns:wp="http://schemas.openxmlformats.org/drawingml/2006/wordprocessingDrawing" xmlns:r="http://schemas.openxmlformats.org/officeDocument/2006/relationships" xmlns:w14="http://schemas.microsoft.com/office/word/2010/wordml">
+              <w:rPr>
+                <w:rFonts w:ascii="Helvetica" w:hAnsi="Helvetica" w:eastAsia="Helvetica" w:cs="Helvetica"/>
+                <w:sz w:val="4"/>
+                <w:szCs w:val="4"/>
+                <w:color w:val="000000"/>
+              </w:rPr>
+              <w:t xml:space="preserve"/>
+            </w:r>
+          </w:p>
+        </w:tc>
+        <w:tc>
+          <w:tcPr>
+            <w:tcBorders/>
+            <w:shd w:val="clear" w:color="auto" w:fill="FFFFFF"/>
+            <w:tcMar>
+              <w:top w:w="0" w:type="dxa"/>
+              <w:bottom w:w="0" w:type="dxa"/>
+              <w:left w:w="0" w:type="dxa"/>
+              <w:right w:w="0" w:type="dxa"/>
+            </w:tcMar>
+            <w:vAlign w:val="center"/>
+          </w:tcPr>
+          <w:p>
+            <w:pPr>
+              <w:jc w:val="center"/>
+              <w:spacing w:after="100" w:before="100" w:line="240"/>
+              <w:ind w:firstLine="0" w:left="100" w:right="100"/>
+            </w:pPr>
+            <w:r xmlns:w="http://schemas.openxmlformats.org/wordprocessingml/2006/main" xmlns:wp="http://schemas.openxmlformats.org/drawingml/2006/wordprocessingDrawing" xmlns:r="http://schemas.openxmlformats.org/officeDocument/2006/relationships" xmlns:w14="http://schemas.microsoft.com/office/word/2010/wordml">
+              <w:rPr>
+                <w:rFonts w:ascii="Helvetica" w:hAnsi="Helvetica" w:eastAsia="Helvetica" w:cs="Helvetica"/>
+                <w:sz w:val="4"/>
+                <w:szCs w:val="4"/>
+                <w:color w:val="000000"/>
+              </w:rPr>
+              <w:t xml:space="preserve"/>
+            </w:r>
+          </w:p>
+        </w:tc>
+        <w:tc>
+          <w:tcPr>
+            <w:tcBorders/>
+            <w:shd w:val="clear" w:color="auto" w:fill="FFFFFF"/>
+            <w:tcMar>
+              <w:top w:w="0" w:type="dxa"/>
+              <w:bottom w:w="0" w:type="dxa"/>
+              <w:left w:w="0" w:type="dxa"/>
+              <w:right w:w="0" w:type="dxa"/>
+            </w:tcMar>
+            <w:vAlign w:val="center"/>
+          </w:tcPr>
+          <w:p>
+            <w:pPr>
+              <w:jc w:val="center"/>
+              <w:spacing w:after="100" w:before="100" w:line="240"/>
+              <w:ind w:firstLine="0" w:left="100" w:right="100"/>
+            </w:pPr>
+            <w:r xmlns:w="http://schemas.openxmlformats.org/wordprocessingml/2006/main" xmlns:wp="http://schemas.openxmlformats.org/drawingml/2006/wordprocessingDrawing" xmlns:r="http://schemas.openxmlformats.org/officeDocument/2006/relationships" xmlns:w14="http://schemas.microsoft.com/office/word/2010/wordml">
+              <w:rPr>
+                <w:rFonts w:ascii="Helvetica" w:hAnsi="Helvetica" w:eastAsia="Helvetica" w:cs="Helvetica"/>
+                <w:sz w:val="4"/>
+                <w:szCs w:val="4"/>
+                <w:color w:val="000000"/>
+              </w:rPr>
+              <w:t xml:space="preserve"/>
+            </w:r>
+          </w:p>
+        </w:tc>
+        <w:tc>
+          <w:tcPr>
+            <w:tcBorders/>
+            <w:shd w:val="clear" w:color="auto" w:fill="FFFFFF"/>
+            <w:tcMar>
+              <w:top w:w="0" w:type="dxa"/>
+              <w:bottom w:w="0" w:type="dxa"/>
+              <w:left w:w="0" w:type="dxa"/>
+              <w:right w:w="0" w:type="dxa"/>
+            </w:tcMar>
+            <w:vAlign w:val="center"/>
+          </w:tcPr>
+          <w:p>
+            <w:pPr>
+              <w:jc w:val="center"/>
+              <w:spacing w:after="100" w:before="100" w:line="240"/>
+              <w:ind w:firstLine="0" w:left="100" w:right="100"/>
+            </w:pPr>
+            <w:r xmlns:w="http://schemas.openxmlformats.org/wordprocessingml/2006/main" xmlns:wp="http://schemas.openxmlformats.org/drawingml/2006/wordprocessingDrawing" xmlns:r="http://schemas.openxmlformats.org/officeDocument/2006/relationships" xmlns:w14="http://schemas.microsoft.com/office/word/2010/wordml">
+              <w:rPr>
+                <w:rFonts w:ascii="Helvetica" w:hAnsi="Helvetica" w:eastAsia="Helvetica" w:cs="Helvetica"/>
+                <w:sz w:val="4"/>
+                <w:szCs w:val="4"/>
+                <w:color w:val="000000"/>
+              </w:rPr>
+              <w:t xml:space="preserve"/>
+            </w:r>
+          </w:p>
+        </w:tc>
+        <w:tc>
+          <w:tcPr>
+            <w:tcBorders/>
+            <w:shd w:val="clear" w:color="auto" w:fill="FFFFFF"/>
+            <w:tcMar>
+              <w:top w:w="0" w:type="dxa"/>
+              <w:bottom w:w="0" w:type="dxa"/>
+              <w:left w:w="0" w:type="dxa"/>
+              <w:right w:w="0" w:type="dxa"/>
+            </w:tcMar>
+            <w:vAlign w:val="center"/>
+          </w:tcPr>
+          <w:p>
+            <w:pPr>
+              <w:jc w:val="center"/>
+              <w:spacing w:after="100" w:before="100" w:line="240"/>
+              <w:ind w:firstLine="0" w:left="100" w:right="100"/>
+            </w:pPr>
+            <w:r xmlns:w="http://schemas.openxmlformats.org/wordprocessingml/2006/main" xmlns:wp="http://schemas.openxmlformats.org/drawingml/2006/wordprocessingDrawing" xmlns:r="http://schemas.openxmlformats.org/officeDocument/2006/relationships" xmlns:w14="http://schemas.microsoft.com/office/word/2010/wordml">
+              <w:rPr>
+                <w:rFonts w:ascii="Helvetica" w:hAnsi="Helvetica" w:eastAsia="Helvetica" w:cs="Helvetica"/>
+                <w:sz w:val="4"/>
+                <w:szCs w:val="4"/>
+                <w:color w:val="000000"/>
+              </w:rPr>
+              <w:t xml:space="preserve"/>
+            </w:r>
+          </w:p>
+        </w:tc>
+        <w:tc>
+          <w:tcPr>
+            <w:tcBorders/>
+            <w:shd w:val="clear" w:color="auto" w:fill="FFFFFF"/>
+            <w:tcMar>
+              <w:top w:w="0" w:type="dxa"/>
+              <w:bottom w:w="0" w:type="dxa"/>
+              <w:left w:w="0" w:type="dxa"/>
+              <w:right w:w="0" w:type="dxa"/>
+            </w:tcMar>
+            <w:vAlign w:val="center"/>
+          </w:tcPr>
+          <w:p>
+            <w:pPr>
+              <w:jc w:val="center"/>
+              <w:spacing w:after="100" w:before="100" w:line="240"/>
+              <w:ind w:firstLine="0" w:left="100" w:right="100"/>
+            </w:pPr>
+            <w:r xmlns:w="http://schemas.openxmlformats.org/wordprocessingml/2006/main" xmlns:wp="http://schemas.openxmlformats.org/drawingml/2006/wordprocessingDrawing" xmlns:r="http://schemas.openxmlformats.org/officeDocument/2006/relationships" xmlns:w14="http://schemas.microsoft.com/office/word/2010/wordml">
+              <w:rPr>
+                <w:rFonts w:ascii="Helvetica" w:hAnsi="Helvetica" w:eastAsia="Helvetica" w:cs="Helvetica"/>
+                <w:sz w:val="4"/>
+                <w:szCs w:val="4"/>
+                <w:color w:val="000000"/>
+              </w:rPr>
+              <w:t xml:space="preserve"/>
+            </w:r>
+          </w:p>
+        </w:tc>
+        <w:tc>
+          <w:tcPr>
+            <w:tcBorders/>
+            <w:shd w:val="clear" w:color="auto" w:fill="FFFFFF"/>
+            <w:tcMar>
+              <w:top w:w="0" w:type="dxa"/>
+              <w:bottom w:w="0" w:type="dxa"/>
+              <w:left w:w="0" w:type="dxa"/>
+              <w:right w:w="0" w:type="dxa"/>
+            </w:tcMar>
+            <w:vAlign w:val="center"/>
+          </w:tcPr>
+          <w:p>
+            <w:pPr>
+              <w:jc w:val="center"/>
+              <w:spacing w:after="100" w:before="100" w:line="240"/>
+              <w:ind w:firstLine="0" w:left="100" w:right="100"/>
+            </w:pPr>
+            <w:r xmlns:w="http://schemas.openxmlformats.org/wordprocessingml/2006/main" xmlns:wp="http://schemas.openxmlformats.org/drawingml/2006/wordprocessingDrawing" xmlns:r="http://schemas.openxmlformats.org/officeDocument/2006/relationships" xmlns:w14="http://schemas.microsoft.com/office/word/2010/wordml">
+              <w:rPr>
+                <w:rFonts w:ascii="Helvetica" w:hAnsi="Helvetica" w:eastAsia="Helvetica" w:cs="Helvetica"/>
+                <w:sz w:val="4"/>
+                <w:szCs w:val="4"/>
+                <w:color w:val="000000"/>
+              </w:rPr>
+              <w:t xml:space="preserve"/>
+            </w:r>
+          </w:p>
+        </w:tc>
+        <w:tc>
+          <w:tcPr>
+            <w:tcBorders/>
+            <w:shd w:val="clear" w:color="auto" w:fill="FFFFFF"/>
+            <w:tcMar>
+              <w:top w:w="0" w:type="dxa"/>
+              <w:bottom w:w="0" w:type="dxa"/>
+              <w:left w:w="0" w:type="dxa"/>
+              <w:right w:w="0" w:type="dxa"/>
+            </w:tcMar>
+            <w:vAlign w:val="center"/>
+          </w:tcPr>
+          <w:p>
+            <w:pPr>
+              <w:jc w:val="center"/>
+              <w:spacing w:after="100" w:before="100" w:line="240"/>
+              <w:ind w:firstLine="0" w:left="100" w:right="100"/>
+            </w:pPr>
+            <w:r xmlns:w="http://schemas.openxmlformats.org/wordprocessingml/2006/main" xmlns:wp="http://schemas.openxmlformats.org/drawingml/2006/wordprocessingDrawing" xmlns:r="http://schemas.openxmlformats.org/officeDocument/2006/relationships" xmlns:w14="http://schemas.microsoft.com/office/word/2010/wordml">
+              <w:rPr>
+                <w:rFonts w:ascii="Helvetica" w:hAnsi="Helvetica" w:eastAsia="Helvetica" w:cs="Helvetica"/>
+                <w:sz w:val="4"/>
+                <w:szCs w:val="4"/>
+                <w:color w:val="000000"/>
+              </w:rPr>
+              <w:t xml:space="preserve"/>
+            </w:r>
+          </w:p>
+        </w:tc>
+        <w:tc>
+          <w:tcPr>
+            <w:tcBorders/>
+            <w:shd w:val="clear" w:color="auto" w:fill="FFFFFF"/>
+            <w:tcMar>
+              <w:top w:w="0" w:type="dxa"/>
+              <w:bottom w:w="0" w:type="dxa"/>
+              <w:left w:w="0" w:type="dxa"/>
+              <w:right w:w="0" w:type="dxa"/>
+            </w:tcMar>
+            <w:vAlign w:val="center"/>
+          </w:tcPr>
+          <w:p>
+            <w:pPr>
+              <w:jc w:val="center"/>
+              <w:spacing w:after="100" w:before="100" w:line="240"/>
+              <w:ind w:firstLine="0" w:left="100" w:right="100"/>
+            </w:pPr>
+            <w:r xmlns:w="http://schemas.openxmlformats.org/wordprocessingml/2006/main" xmlns:wp="http://schemas.openxmlformats.org/drawingml/2006/wordprocessingDrawing" xmlns:r="http://schemas.openxmlformats.org/officeDocument/2006/relationships" xmlns:w14="http://schemas.microsoft.com/office/word/2010/wordml">
+              <w:rPr>
+                <w:rFonts w:ascii="Helvetica" w:hAnsi="Helvetica" w:eastAsia="Helvetica" w:cs="Helvetica"/>
+                <w:sz w:val="4"/>
+                <w:szCs w:val="4"/>
+                <w:color w:val="000000"/>
+              </w:rPr>
+              <w:t xml:space="preserve"/>
+            </w:r>
+          </w:p>
+        </w:tc>
+        <w:tc>
+          <w:tcPr>
+            <w:tcBorders/>
+            <w:shd w:val="clear" w:color="auto" w:fill="FFFFFF"/>
+            <w:tcMar>
+              <w:top w:w="0" w:type="dxa"/>
+              <w:bottom w:w="0" w:type="dxa"/>
+              <w:left w:w="0" w:type="dxa"/>
+              <w:right w:w="0" w:type="dxa"/>
+            </w:tcMar>
+            <w:vAlign w:val="center"/>
+          </w:tcPr>
+          <w:p>
+            <w:pPr>
+              <w:jc w:val="center"/>
+              <w:spacing w:after="100" w:before="100" w:line="240"/>
+              <w:ind w:firstLine="0" w:left="100" w:right="100"/>
+            </w:pPr>
+            <w:r xmlns:w="http://schemas.openxmlformats.org/wordprocessingml/2006/main" xmlns:wp="http://schemas.openxmlformats.org/drawingml/2006/wordprocessingDrawing" xmlns:r="http://schemas.openxmlformats.org/officeDocument/2006/relationships" xmlns:w14="http://schemas.microsoft.com/office/word/2010/wordml">
+              <w:rPr>
+                <w:rFonts w:ascii="Helvetica" w:hAnsi="Helvetica" w:eastAsia="Helvetica" w:cs="Helvetica"/>
+                <w:sz w:val="4"/>
+                <w:szCs w:val="4"/>
+                <w:color w:val="000000"/>
+              </w:rPr>
+              <w:t xml:space="preserve"/>
+            </w:r>
+          </w:p>
+        </w:tc>
+        <w:tc>
+          <w:tcPr>
+            <w:tcBorders/>
+            <w:shd w:val="clear" w:color="auto" w:fill="FFFFFF"/>
+            <w:tcMar>
+              <w:top w:w="0" w:type="dxa"/>
+              <w:bottom w:w="0" w:type="dxa"/>
+              <w:left w:w="0" w:type="dxa"/>
+              <w:right w:w="0" w:type="dxa"/>
+            </w:tcMar>
+            <w:vAlign w:val="center"/>
+          </w:tcPr>
+          <w:p>
+            <w:pPr>
+              <w:jc w:val="center"/>
+              <w:spacing w:after="100" w:before="100" w:line="240"/>
+              <w:ind w:firstLine="0" w:left="100" w:right="100"/>
+            </w:pPr>
+            <w:r xmlns:w="http://schemas.openxmlformats.org/wordprocessingml/2006/main" xmlns:wp="http://schemas.openxmlformats.org/drawingml/2006/wordprocessingDrawing" xmlns:r="http://schemas.openxmlformats.org/officeDocument/2006/relationships" xmlns:w14="http://schemas.microsoft.com/office/word/2010/wordml">
+              <w:rPr>
+                <w:rFonts w:ascii="Helvetica" w:hAnsi="Helvetica" w:eastAsia="Helvetica" w:cs="Helvetica"/>
+                <w:sz w:val="4"/>
+                <w:szCs w:val="4"/>
+                <w:color w:val="000000"/>
+              </w:rPr>
+              <w:t xml:space="preserve"/>
+            </w:r>
+          </w:p>
+        </w:tc>
+        <w:tc>
+          <w:tcPr>
+            <w:tcBorders/>
+            <w:shd w:val="clear" w:color="auto" w:fill="FFFFFF"/>
+            <w:tcMar>
+              <w:top w:w="0" w:type="dxa"/>
+              <w:bottom w:w="0" w:type="dxa"/>
+              <w:left w:w="0" w:type="dxa"/>
+              <w:right w:w="0" w:type="dxa"/>
+            </w:tcMar>
+            <w:vAlign w:val="center"/>
+          </w:tcPr>
+          <w:p>
+            <w:pPr>
+              <w:jc w:val="center"/>
+              <w:spacing w:after="100" w:before="100" w:line="240"/>
+              <w:ind w:firstLine="0" w:left="100" w:right="100"/>
+            </w:pPr>
+            <w:r xmlns:w="http://schemas.openxmlformats.org/wordprocessingml/2006/main" xmlns:wp="http://schemas.openxmlformats.org/drawingml/2006/wordprocessingDrawing" xmlns:r="http://schemas.openxmlformats.org/officeDocument/2006/relationships" xmlns:w14="http://schemas.microsoft.com/office/word/2010/wordml">
+              <w:rPr>
+                <w:rFonts w:ascii="Helvetica" w:hAnsi="Helvetica" w:eastAsia="Helvetica" w:cs="Helvetica"/>
+                <w:sz w:val="4"/>
+                <w:szCs w:val="4"/>
+                <w:color w:val="000000"/>
+              </w:rPr>
+              <w:t xml:space="preserve"/>
+            </w:r>
+          </w:p>
+        </w:tc>
+        <w:tc>
+          <w:tcPr>
+            <w:tcBorders/>
+            <w:shd w:val="clear" w:color="auto" w:fill="FFFFFF"/>
+            <w:tcMar>
+              <w:top w:w="0" w:type="dxa"/>
+              <w:bottom w:w="0" w:type="dxa"/>
+              <w:left w:w="0" w:type="dxa"/>
+              <w:right w:w="0" w:type="dxa"/>
+            </w:tcMar>
+            <w:vAlign w:val="center"/>
+          </w:tcPr>
+          <w:p>
+            <w:pPr>
+              <w:jc w:val="center"/>
+              <w:spacing w:after="100" w:before="100" w:line="240"/>
+              <w:ind w:firstLine="0" w:left="100" w:right="100"/>
+            </w:pPr>
+            <w:r xmlns:w="http://schemas.openxmlformats.org/wordprocessingml/2006/main" xmlns:wp="http://schemas.openxmlformats.org/drawingml/2006/wordprocessingDrawing" xmlns:r="http://schemas.openxmlformats.org/officeDocument/2006/relationships" xmlns:w14="http://schemas.microsoft.com/office/word/2010/wordml">
+              <w:rPr>
+                <w:rFonts w:ascii="Helvetica" w:hAnsi="Helvetica" w:eastAsia="Helvetica" w:cs="Helvetica"/>
+                <w:sz w:val="4"/>
+                <w:szCs w:val="4"/>
+                <w:color w:val="000000"/>
+              </w:rPr>
+              <w:t xml:space="preserve"/>
+            </w:r>
+          </w:p>
+        </w:tc>
+      </w:tr>
+      <w:tr>
+        <w:trPr>
+          <w:cantSplit/>
+          <w:trHeight w:val="267" w:hRule="auto"/>
+        </w:trPr>
+        <w:tc>
+          <w:tcPr>
+            <w:tcBorders>
+              <w:bottom w:val="single" w:sz="8" w:space="0" w:color="000000"/>
+            </w:tcBorders>
+            <w:shd w:val="clear" w:color="auto" w:fill="FFFFFF"/>
+            <w:tcMar>
+              <w:top w:w="0" w:type="dxa"/>
+              <w:bottom w:w="0" w:type="dxa"/>
+              <w:left w:w="0" w:type="dxa"/>
+              <w:right w:w="0" w:type="dxa"/>
+            </w:tcMar>
+            <w:vAlign w:val="center"/>
+          </w:tcPr>
+          <w:p>
+            <w:pPr>
+              <w:jc w:val="left"/>
+              <w:spacing w:after="100" w:before="100" w:line="240"/>
+              <w:ind w:firstLine="0" w:left="100" w:right="100"/>
+            </w:pPr>
+            <w:r xmlns:w="http://schemas.openxmlformats.org/wordprocessingml/2006/main" xmlns:wp="http://schemas.openxmlformats.org/drawingml/2006/wordprocessingDrawing" xmlns:r="http://schemas.openxmlformats.org/officeDocument/2006/relationships" xmlns:w14="http://schemas.microsoft.com/office/word/2010/wordml">
+              <w:rPr>
+                <w:rFonts w:ascii="Helvetica" w:hAnsi="Helvetica" w:eastAsia="Helvetica" w:cs="Helvetica"/>
+                <w:sz w:val="4"/>
+                <w:szCs w:val="4"/>
+                <w:color w:val="000000"/>
+              </w:rPr>
+              <w:t xml:space="preserve"/>
+            </w:r>
+          </w:p>
+        </w:tc>
+        <w:tc>
+          <w:tcPr>
+            <w:tcBorders>
+              <w:bottom w:val="single" w:sz="8" w:space="0" w:color="000000"/>
+            </w:tcBorders>
+            <w:shd w:val="clear" w:color="auto" w:fill="FFFFFF"/>
+            <w:tcMar>
+              <w:top w:w="0" w:type="dxa"/>
+              <w:bottom w:w="0" w:type="dxa"/>
+              <w:left w:w="0" w:type="dxa"/>
+              <w:right w:w="0" w:type="dxa"/>
+            </w:tcMar>
+            <w:vAlign w:val="center"/>
+          </w:tcPr>
+          <w:p>
+            <w:pPr>
+              <w:jc w:val="left"/>
+              <w:spacing w:after="100" w:before="100" w:line="240"/>
+              <w:ind w:firstLine="0" w:left="100" w:right="100"/>
+            </w:pPr>
+            <w:r xmlns:w="http://schemas.openxmlformats.org/wordprocessingml/2006/main" xmlns:wp="http://schemas.openxmlformats.org/drawingml/2006/wordprocessingDrawing" xmlns:r="http://schemas.openxmlformats.org/officeDocument/2006/relationships" xmlns:w14="http://schemas.microsoft.com/office/word/2010/wordml">
+              <w:rPr>
+                <w:rFonts w:ascii="Helvetica" w:hAnsi="Helvetica" w:eastAsia="Helvetica" w:cs="Helvetica"/>
+                <w:sz w:val="4"/>
+                <w:szCs w:val="4"/>
+                <w:color w:val="000000"/>
+              </w:rPr>
+              <w:t xml:space="preserve"/>
+            </w:r>
+          </w:p>
+        </w:tc>
+        <w:tc>
+          <w:tcPr>
+            <w:tcBorders>
+              <w:bottom w:val="single" w:sz="8" w:space="0" w:color="000000"/>
+            </w:tcBorders>
+            <w:shd w:val="clear" w:color="auto" w:fill="FFFFFF"/>
+            <w:tcMar>
+              <w:top w:w="0" w:type="dxa"/>
+              <w:bottom w:w="0" w:type="dxa"/>
+              <w:left w:w="0" w:type="dxa"/>
+              <w:right w:w="0" w:type="dxa"/>
+            </w:tcMar>
+            <w:vAlign w:val="center"/>
+          </w:tcPr>
+          <w:p>
+            <w:pPr>
+              <w:jc w:val="center"/>
+              <w:spacing w:after="100" w:before="100" w:line="240"/>
+              <w:ind w:firstLine="0" w:left="100" w:right="100"/>
+            </w:pPr>
+            <w:r xmlns:w="http://schemas.openxmlformats.org/wordprocessingml/2006/main" xmlns:wp="http://schemas.openxmlformats.org/drawingml/2006/wordprocessingDrawing" xmlns:r="http://schemas.openxmlformats.org/officeDocument/2006/relationships" xmlns:w14="http://schemas.microsoft.com/office/word/2010/wordml">
+              <w:rPr>
+                <w:rFonts w:ascii="Helvetica" w:hAnsi="Helvetica" w:eastAsia="Helvetica" w:cs="Helvetica"/>
+                <w:sz w:val="4"/>
+                <w:szCs w:val="4"/>
+                <w:color w:val="000000"/>
+              </w:rPr>
+              <w:t xml:space="preserve"/>
+            </w:r>
+          </w:p>
+        </w:tc>
+        <w:tc>
+          <w:tcPr>
+            <w:tcBorders>
+              <w:bottom w:val="single" w:sz="8" w:space="0" w:color="000000"/>
+            </w:tcBorders>
+            <w:shd w:val="clear" w:color="auto" w:fill="FFFFFF"/>
+            <w:tcMar>
+              <w:top w:w="0" w:type="dxa"/>
+              <w:bottom w:w="0" w:type="dxa"/>
+              <w:left w:w="0" w:type="dxa"/>
+              <w:right w:w="0" w:type="dxa"/>
+            </w:tcMar>
+            <w:vAlign w:val="center"/>
+          </w:tcPr>
+          <w:p>
+            <w:pPr>
+              <w:jc w:val="center"/>
+              <w:spacing w:after="100" w:before="100" w:line="240"/>
+              <w:ind w:firstLine="0" w:left="100" w:right="100"/>
+            </w:pPr>
+            <w:r xmlns:w="http://schemas.openxmlformats.org/wordprocessingml/2006/main" xmlns:wp="http://schemas.openxmlformats.org/drawingml/2006/wordprocessingDrawing" xmlns:r="http://schemas.openxmlformats.org/officeDocument/2006/relationships" xmlns:w14="http://schemas.microsoft.com/office/word/2010/wordml">
+              <w:rPr>
+                <w:rFonts w:ascii="Helvetica" w:hAnsi="Helvetica" w:eastAsia="Helvetica" w:cs="Helvetica"/>
+                <w:sz w:val="4"/>
+                <w:szCs w:val="4"/>
+                <w:color w:val="000000"/>
+              </w:rPr>
+              <w:t xml:space="preserve"/>
+            </w:r>
+          </w:p>
+        </w:tc>
+        <w:tc>
+          <w:tcPr>
+            <w:tcBorders>
+              <w:bottom w:val="single" w:sz="8" w:space="0" w:color="000000"/>
+            </w:tcBorders>
+            <w:shd w:val="clear" w:color="auto" w:fill="FFFFFF"/>
+            <w:tcMar>
+              <w:top w:w="0" w:type="dxa"/>
+              <w:bottom w:w="0" w:type="dxa"/>
+              <w:left w:w="0" w:type="dxa"/>
+              <w:right w:w="0" w:type="dxa"/>
+            </w:tcMar>
+            <w:vAlign w:val="center"/>
+          </w:tcPr>
+          <w:p>
+            <w:pPr>
+              <w:jc w:val="center"/>
+              <w:spacing w:after="100" w:before="100" w:line="240"/>
+              <w:ind w:firstLine="0" w:left="100" w:right="100"/>
+            </w:pPr>
+            <w:r xmlns:w="http://schemas.openxmlformats.org/wordprocessingml/2006/main" xmlns:wp="http://schemas.openxmlformats.org/drawingml/2006/wordprocessingDrawing" xmlns:r="http://schemas.openxmlformats.org/officeDocument/2006/relationships" xmlns:w14="http://schemas.microsoft.com/office/word/2010/wordml">
+              <w:rPr>
+                <w:rFonts w:ascii="Helvetica" w:hAnsi="Helvetica" w:eastAsia="Helvetica" w:cs="Helvetica"/>
+                <w:sz w:val="4"/>
+                <w:szCs w:val="4"/>
+                <w:color w:val="000000"/>
+              </w:rPr>
+              <w:t xml:space="preserve"/>
+            </w:r>
+          </w:p>
+        </w:tc>
+        <w:tc>
+          <w:tcPr>
+            <w:tcBorders>
+              <w:bottom w:val="single" w:sz="8" w:space="0" w:color="000000"/>
+            </w:tcBorders>
+            <w:shd w:val="clear" w:color="auto" w:fill="FFFFFF"/>
+            <w:tcMar>
+              <w:top w:w="0" w:type="dxa"/>
+              <w:bottom w:w="0" w:type="dxa"/>
+              <w:left w:w="0" w:type="dxa"/>
+              <w:right w:w="0" w:type="dxa"/>
+            </w:tcMar>
+            <w:vAlign w:val="center"/>
+          </w:tcPr>
+          <w:p>
+            <w:pPr>
+              <w:jc w:val="center"/>
+              <w:spacing w:after="100" w:before="100" w:line="240"/>
+              <w:ind w:firstLine="0" w:left="100" w:right="100"/>
+            </w:pPr>
+            <w:r xmlns:w="http://schemas.openxmlformats.org/wordprocessingml/2006/main" xmlns:wp="http://schemas.openxmlformats.org/drawingml/2006/wordprocessingDrawing" xmlns:r="http://schemas.openxmlformats.org/officeDocument/2006/relationships" xmlns:w14="http://schemas.microsoft.com/office/word/2010/wordml">
+              <w:rPr>
+                <w:rFonts w:ascii="Helvetica" w:hAnsi="Helvetica" w:eastAsia="Helvetica" w:cs="Helvetica"/>
+                <w:sz w:val="4"/>
+                <w:szCs w:val="4"/>
+                <w:color w:val="000000"/>
+              </w:rPr>
+              <w:t xml:space="preserve"/>
+            </w:r>
+          </w:p>
+        </w:tc>
+        <w:tc>
+          <w:tcPr>
+            <w:tcBorders>
+              <w:bottom w:val="single" w:sz="8" w:space="0" w:color="000000"/>
+            </w:tcBorders>
+            <w:shd w:val="clear" w:color="auto" w:fill="FFFFFF"/>
+            <w:tcMar>
+              <w:top w:w="0" w:type="dxa"/>
+              <w:bottom w:w="0" w:type="dxa"/>
+              <w:left w:w="0" w:type="dxa"/>
+              <w:right w:w="0" w:type="dxa"/>
+            </w:tcMar>
+            <w:vAlign w:val="center"/>
+          </w:tcPr>
+          <w:p>
+            <w:pPr>
+              <w:jc w:val="center"/>
+              <w:spacing w:after="100" w:before="100" w:line="240"/>
+              <w:ind w:firstLine="0" w:left="100" w:right="100"/>
+            </w:pPr>
+            <w:r xmlns:w="http://schemas.openxmlformats.org/wordprocessingml/2006/main" xmlns:wp="http://schemas.openxmlformats.org/drawingml/2006/wordprocessingDrawing" xmlns:r="http://schemas.openxmlformats.org/officeDocument/2006/relationships" xmlns:w14="http://schemas.microsoft.com/office/word/2010/wordml">
+              <w:rPr>
+                <w:rFonts w:ascii="Helvetica" w:hAnsi="Helvetica" w:eastAsia="Helvetica" w:cs="Helvetica"/>
+                <w:sz w:val="4"/>
+                <w:szCs w:val="4"/>
+                <w:color w:val="000000"/>
+              </w:rPr>
+              <w:t xml:space="preserve"/>
+            </w:r>
+          </w:p>
+        </w:tc>
+        <w:tc>
+          <w:tcPr>
+            <w:tcBorders>
+              <w:bottom w:val="single" w:sz="8" w:space="0" w:color="000000"/>
+            </w:tcBorders>
+            <w:shd w:val="clear" w:color="auto" w:fill="FFFFFF"/>
+            <w:tcMar>
+              <w:top w:w="0" w:type="dxa"/>
+              <w:bottom w:w="0" w:type="dxa"/>
+              <w:left w:w="0" w:type="dxa"/>
+              <w:right w:w="0" w:type="dxa"/>
+            </w:tcMar>
+            <w:vAlign w:val="center"/>
+          </w:tcPr>
+          <w:p>
+            <w:pPr>
+              <w:jc w:val="center"/>
+              <w:spacing w:after="100" w:before="100" w:line="240"/>
+              <w:ind w:firstLine="0" w:left="100" w:right="100"/>
+            </w:pPr>
+            <w:r xmlns:w="http://schemas.openxmlformats.org/wordprocessingml/2006/main" xmlns:wp="http://schemas.openxmlformats.org/drawingml/2006/wordprocessingDrawing" xmlns:r="http://schemas.openxmlformats.org/officeDocument/2006/relationships" xmlns:w14="http://schemas.microsoft.com/office/word/2010/wordml">
+              <w:rPr>
+                <w:rFonts w:ascii="Helvetica" w:hAnsi="Helvetica" w:eastAsia="Helvetica" w:cs="Helvetica"/>
+                <w:sz w:val="4"/>
+                <w:szCs w:val="4"/>
+                <w:color w:val="000000"/>
+              </w:rPr>
+              <w:t xml:space="preserve"/>
+            </w:r>
+          </w:p>
+        </w:tc>
+        <w:tc>
+          <w:tcPr>
+            <w:tcBorders>
+              <w:bottom w:val="single" w:sz="8" w:space="0" w:color="000000"/>
+            </w:tcBorders>
+            <w:shd w:val="clear" w:color="auto" w:fill="FFFFFF"/>
+            <w:tcMar>
+              <w:top w:w="0" w:type="dxa"/>
+              <w:bottom w:w="0" w:type="dxa"/>
+              <w:left w:w="0" w:type="dxa"/>
+              <w:right w:w="0" w:type="dxa"/>
+            </w:tcMar>
+            <w:vAlign w:val="center"/>
+          </w:tcPr>
+          <w:p>
+            <w:pPr>
+              <w:jc w:val="center"/>
+              <w:spacing w:after="100" w:before="100" w:line="240"/>
+              <w:ind w:firstLine="0" w:left="100" w:right="100"/>
+            </w:pPr>
+            <w:r xmlns:w="http://schemas.openxmlformats.org/wordprocessingml/2006/main" xmlns:wp="http://schemas.openxmlformats.org/drawingml/2006/wordprocessingDrawing" xmlns:r="http://schemas.openxmlformats.org/officeDocument/2006/relationships" xmlns:w14="http://schemas.microsoft.com/office/word/2010/wordml">
+              <w:rPr>
+                <w:rFonts w:ascii="Helvetica" w:hAnsi="Helvetica" w:eastAsia="Helvetica" w:cs="Helvetica"/>
+                <w:sz w:val="4"/>
+                <w:szCs w:val="4"/>
+                <w:color w:val="000000"/>
+              </w:rPr>
+              <w:t xml:space="preserve"/>
+            </w:r>
+          </w:p>
+        </w:tc>
+        <w:tc>
+          <w:tcPr>
+            <w:tcBorders>
+              <w:bottom w:val="single" w:sz="8" w:space="0" w:color="000000"/>
+            </w:tcBorders>
+            <w:shd w:val="clear" w:color="auto" w:fill="FFFFFF"/>
+            <w:tcMar>
+              <w:top w:w="0" w:type="dxa"/>
+              <w:bottom w:w="0" w:type="dxa"/>
+              <w:left w:w="0" w:type="dxa"/>
+              <w:right w:w="0" w:type="dxa"/>
+            </w:tcMar>
+            <w:vAlign w:val="center"/>
+          </w:tcPr>
+          <w:p>
+            <w:pPr>
+              <w:jc w:val="center"/>
+              <w:spacing w:after="100" w:before="100" w:line="240"/>
+              <w:ind w:firstLine="0" w:left="100" w:right="100"/>
+            </w:pPr>
+            <w:r xmlns:w="http://schemas.openxmlformats.org/wordprocessingml/2006/main" xmlns:wp="http://schemas.openxmlformats.org/drawingml/2006/wordprocessingDrawing" xmlns:r="http://schemas.openxmlformats.org/officeDocument/2006/relationships" xmlns:w14="http://schemas.microsoft.com/office/word/2010/wordml">
+              <w:rPr>
+                <w:rFonts w:ascii="Helvetica" w:hAnsi="Helvetica" w:eastAsia="Helvetica" w:cs="Helvetica"/>
+                <w:sz w:val="4"/>
+                <w:szCs w:val="4"/>
+                <w:color w:val="000000"/>
+              </w:rPr>
+              <w:t xml:space="preserve"/>
+            </w:r>
+          </w:p>
+        </w:tc>
+        <w:tc>
+          <w:tcPr>
+            <w:tcBorders>
+              <w:bottom w:val="single" w:sz="8" w:space="0" w:color="000000"/>
+            </w:tcBorders>
+            <w:shd w:val="clear" w:color="auto" w:fill="FFFFFF"/>
+            <w:tcMar>
+              <w:top w:w="0" w:type="dxa"/>
+              <w:bottom w:w="0" w:type="dxa"/>
+              <w:left w:w="0" w:type="dxa"/>
+              <w:right w:w="0" w:type="dxa"/>
+            </w:tcMar>
+            <w:vAlign w:val="center"/>
+          </w:tcPr>
+          <w:p>
+            <w:pPr>
+              <w:jc w:val="center"/>
+              <w:spacing w:after="100" w:before="100" w:line="240"/>
+              <w:ind w:firstLine="0" w:left="100" w:right="100"/>
+            </w:pPr>
+            <w:r xmlns:w="http://schemas.openxmlformats.org/wordprocessingml/2006/main" xmlns:wp="http://schemas.openxmlformats.org/drawingml/2006/wordprocessingDrawing" xmlns:r="http://schemas.openxmlformats.org/officeDocument/2006/relationships" xmlns:w14="http://schemas.microsoft.com/office/word/2010/wordml">
+              <w:rPr>
+                <w:rFonts w:ascii="Helvetica" w:hAnsi="Helvetica" w:eastAsia="Helvetica" w:cs="Helvetica"/>
+                <w:sz w:val="4"/>
+                <w:szCs w:val="4"/>
+                <w:color w:val="000000"/>
+              </w:rPr>
+              <w:t xml:space="preserve"/>
+            </w:r>
+          </w:p>
+        </w:tc>
+        <w:tc>
+          <w:tcPr>
+            <w:tcBorders>
+              <w:bottom w:val="single" w:sz="8" w:space="0" w:color="000000"/>
+            </w:tcBorders>
+            <w:shd w:val="clear" w:color="auto" w:fill="FFFFFF"/>
+            <w:tcMar>
+              <w:top w:w="0" w:type="dxa"/>
+              <w:bottom w:w="0" w:type="dxa"/>
+              <w:left w:w="0" w:type="dxa"/>
+              <w:right w:w="0" w:type="dxa"/>
+            </w:tcMar>
+            <w:vAlign w:val="center"/>
+          </w:tcPr>
+          <w:p>
+            <w:pPr>
+              <w:jc w:val="center"/>
+              <w:spacing w:after="100" w:before="100" w:line="240"/>
+              <w:ind w:firstLine="0" w:left="100" w:right="100"/>
+            </w:pPr>
+            <w:r xmlns:w="http://schemas.openxmlformats.org/wordprocessingml/2006/main" xmlns:wp="http://schemas.openxmlformats.org/drawingml/2006/wordprocessingDrawing" xmlns:r="http://schemas.openxmlformats.org/officeDocument/2006/relationships" xmlns:w14="http://schemas.microsoft.com/office/word/2010/wordml">
+              <w:rPr>
+                <w:rFonts w:ascii="Helvetica" w:hAnsi="Helvetica" w:eastAsia="Helvetica" w:cs="Helvetica"/>
+                <w:sz w:val="4"/>
+                <w:szCs w:val="4"/>
+                <w:color w:val="000000"/>
+              </w:rPr>
+              <w:t xml:space="preserve"/>
+            </w:r>
+          </w:p>
+        </w:tc>
+        <w:tc>
+          <w:tcPr>
+            <w:tcBorders>
+              <w:bottom w:val="single" w:sz="8" w:space="0" w:color="000000"/>
+            </w:tcBorders>
+            <w:shd w:val="clear" w:color="auto" w:fill="FFFFFF"/>
+            <w:tcMar>
+              <w:top w:w="0" w:type="dxa"/>
+              <w:bottom w:w="0" w:type="dxa"/>
+              <w:left w:w="0" w:type="dxa"/>
+              <w:right w:w="0" w:type="dxa"/>
+            </w:tcMar>
+            <w:vAlign w:val="center"/>
+          </w:tcPr>
+          <w:p>
+            <w:pPr>
+              <w:jc w:val="center"/>
+              <w:spacing w:after="100" w:before="100" w:line="240"/>
+              <w:ind w:firstLine="0" w:left="100" w:right="100"/>
+            </w:pPr>
+            <w:r xmlns:w="http://schemas.openxmlformats.org/wordprocessingml/2006/main" xmlns:wp="http://schemas.openxmlformats.org/drawingml/2006/wordprocessingDrawing" xmlns:r="http://schemas.openxmlformats.org/officeDocument/2006/relationships" xmlns:w14="http://schemas.microsoft.com/office/word/2010/wordml">
+              <w:rPr>
+                <w:rFonts w:ascii="Helvetica" w:hAnsi="Helvetica" w:eastAsia="Helvetica" w:cs="Helvetica"/>
+                <w:sz w:val="4"/>
+                <w:szCs w:val="4"/>
+                <w:color w:val="000000"/>
+              </w:rPr>
+              <w:t xml:space="preserve"/>
+            </w:r>
+          </w:p>
+        </w:tc>
+        <w:tc>
+          <w:tcPr>
+            <w:tcBorders>
+              <w:bottom w:val="single" w:sz="8" w:space="0" w:color="000000"/>
+            </w:tcBorders>
+            <w:shd w:val="clear" w:color="auto" w:fill="FFFFFF"/>
+            <w:tcMar>
+              <w:top w:w="0" w:type="dxa"/>
+              <w:bottom w:w="0" w:type="dxa"/>
+              <w:left w:w="0" w:type="dxa"/>
+              <w:right w:w="0" w:type="dxa"/>
+            </w:tcMar>
+            <w:vAlign w:val="center"/>
+          </w:tcPr>
+          <w:p>
+            <w:pPr>
+              <w:jc w:val="center"/>
+              <w:spacing w:after="100" w:before="100" w:line="240"/>
+              <w:ind w:firstLine="0" w:left="100" w:right="100"/>
+            </w:pPr>
+            <w:r xmlns:w="http://schemas.openxmlformats.org/wordprocessingml/2006/main" xmlns:wp="http://schemas.openxmlformats.org/drawingml/2006/wordprocessingDrawing" xmlns:r="http://schemas.openxmlformats.org/officeDocument/2006/relationships" xmlns:w14="http://schemas.microsoft.com/office/word/2010/wordml">
+              <w:rPr>
+                <w:rFonts w:ascii="Helvetica" w:hAnsi="Helvetica" w:eastAsia="Helvetica" w:cs="Helvetica"/>
+                <w:sz w:val="4"/>
+                <w:szCs w:val="4"/>
+                <w:color w:val="000000"/>
+              </w:rPr>
+              <w:t xml:space="preserve"/>
+            </w:r>
+          </w:p>
+        </w:tc>
+        <w:tc>
+          <w:tcPr>
+            <w:tcBorders>
+              <w:bottom w:val="single" w:sz="8" w:space="0" w:color="000000"/>
+            </w:tcBorders>
+            <w:shd w:val="clear" w:color="auto" w:fill="FFFFFF"/>
+            <w:tcMar>
+              <w:top w:w="0" w:type="dxa"/>
+              <w:bottom w:w="0" w:type="dxa"/>
+              <w:left w:w="0" w:type="dxa"/>
+              <w:right w:w="0" w:type="dxa"/>
+            </w:tcMar>
+            <w:vAlign w:val="center"/>
+          </w:tcPr>
+          <w:p>
+            <w:pPr>
+              <w:jc w:val="center"/>
+              <w:spacing w:after="100" w:before="100" w:line="240"/>
+              <w:ind w:firstLine="0" w:left="100" w:right="100"/>
+            </w:pPr>
+            <w:r xmlns:w="http://schemas.openxmlformats.org/wordprocessingml/2006/main" xmlns:wp="http://schemas.openxmlformats.org/drawingml/2006/wordprocessingDrawing" xmlns:r="http://schemas.openxmlformats.org/officeDocument/2006/relationships" xmlns:w14="http://schemas.microsoft.com/office/word/2010/wordml">
+              <w:rPr>
+                <w:rFonts w:ascii="Helvetica" w:hAnsi="Helvetica" w:eastAsia="Helvetica" w:cs="Helvetica"/>
+                <w:sz w:val="4"/>
+                <w:szCs w:val="4"/>
+                <w:color w:val="000000"/>
+              </w:rPr>
+              <w:t xml:space="preserve"/>
             </w:r>
           </w:p>
         </w:tc>

</xml_diff>